<commit_message>
bab 1 selesai. next bab 2 coba cari di ai/web nya
</commit_message>
<xml_diff>
--- a/non-website/Laporan Akhir KP/2203040182 - Dhika Ramadhan Saputra - Laporan KP.docx
+++ b/non-website/Laporan Akhir KP/2203040182 - Dhika Ramadhan Saputra - Laporan KP.docx
@@ -219,6 +219,7 @@
         </w:rPr>
         <w:br/>
       </w:r>
+      <w:proofErr w:type="gramStart"/>
       <w:r>
         <w:rPr>
           <w:rFonts w:ascii="Times New Roman" w:hAnsi="Times New Roman" w:cs="Times New Roman"/>
@@ -241,7 +242,16 @@
           <w:sz w:val="22"/>
           <w:szCs w:val="22"/>
         </w:rPr>
-        <w:t>: 2203040182</w:t>
+        <w:t>:</w:t>
+      </w:r>
+      <w:proofErr w:type="gramEnd"/>
+      <w:r>
+        <w:rPr>
+          <w:rFonts w:ascii="Times New Roman" w:hAnsi="Times New Roman" w:cs="Times New Roman"/>
+          <w:sz w:val="22"/>
+          <w:szCs w:val="22"/>
+        </w:rPr>
+        <w:t xml:space="preserve"> 2203040182</w:t>
       </w:r>
     </w:p>
     <w:p>
@@ -848,6 +858,10 @@
         <w:lastRenderedPageBreak/>
         <w:t>BAB I.</w:t>
       </w:r>
+      <w:r>
+        <w:br/>
+        <w:t>GAMBARAN UMUM PROYEK</w:t>
+      </w:r>
     </w:p>
     <w:p>
       <w:pPr>
@@ -855,6 +869,54 @@
       </w:pPr>
       <w:r>
         <w:t>A. Deskripsi Proyek</w:t>
+      </w:r>
+    </w:p>
+    <w:p>
+      <w:pPr>
+        <w:spacing w:line="480" w:lineRule="auto"/>
+        <w:ind w:firstLine="720"/>
+        <w:jc w:val="both"/>
+        <w:rPr>
+          <w:rFonts w:ascii="Times New Roman" w:hAnsi="Times New Roman" w:cs="Times New Roman"/>
+        </w:rPr>
+      </w:pPr>
+      <w:r>
+        <w:rPr>
+          <w:rFonts w:ascii="Times New Roman" w:hAnsi="Times New Roman" w:cs="Times New Roman"/>
+        </w:rPr>
+        <w:t>Pada era digital saat ini, pemanfaatan data dalam pengambilan keputusan menjadi aspek krusial, termasuk dalam strategi pemasaran institusi pendidikan. Universitas Muhammadiyah Purwokerto (UMP) sebagai salah satu perguruan tinggi swasta terus berupaya meningkatkan efektivitas strategi pemasarannya untuk menarik mahasiswa baru. Salah satu tantangan utama yang dihadapi adalah kurangnya analisis berbasis data terhadap tren penerimaan mahasiswa baru dalam satu dekade terakhir (2014–2024), yang dapat berdampak pada efektivitas strategi pemasaran universitas.</w:t>
+      </w:r>
+    </w:p>
+    <w:p>
+      <w:pPr>
+        <w:spacing w:line="480" w:lineRule="auto"/>
+        <w:ind w:firstLine="720"/>
+        <w:jc w:val="both"/>
+        <w:rPr>
+          <w:rFonts w:ascii="Times New Roman" w:hAnsi="Times New Roman" w:cs="Times New Roman"/>
+        </w:rPr>
+      </w:pPr>
+      <w:r>
+        <w:rPr>
+          <w:rFonts w:ascii="Times New Roman" w:hAnsi="Times New Roman" w:cs="Times New Roman"/>
+        </w:rPr>
+        <w:t>Proyek Kerja Praktik ini bertujuan untuk mengatasi tantangan tersebut dengan mengembangkan dashboard visualisasi data penerimaan mahasiswa baru di UMP. Data yang digunakan meliputi jumlah pendaftar, asal daerah, jalur masuk, asal sekolah, dan berbagai atribut lain yang relevan, sehingga mampu memberikan wawasan mendalam mengenai faktor-faktor yang memengaruhi jumlah pendaftar setiap tahunnya.</w:t>
+      </w:r>
+    </w:p>
+    <w:p>
+      <w:pPr>
+        <w:spacing w:line="480" w:lineRule="auto"/>
+        <w:ind w:firstLine="720"/>
+        <w:jc w:val="both"/>
+        <w:rPr>
+          <w:rFonts w:ascii="Times New Roman" w:hAnsi="Times New Roman" w:cs="Times New Roman"/>
+        </w:rPr>
+      </w:pPr>
+      <w:r>
+        <w:rPr>
+          <w:rFonts w:ascii="Times New Roman" w:hAnsi="Times New Roman" w:cs="Times New Roman"/>
+        </w:rPr>
+        <w:t>Solusi yang ditawarkan adalah pembuatan dashboard interaktif menggunakan Tableau Public, yang menyajikan data dalam bentuk visual yang mudah dipahami. Dashboard ini diharapkan menjadi alat bantu bagi universitas dalam mengevaluasi strategi pemasaran serta merancang pendekatan berbasis data untuk meningkatkan efektivitas promosi di masa depan.</w:t>
       </w:r>
     </w:p>
     <w:p>
@@ -869,51 +931,7 @@
         <w:rPr>
           <w:rFonts w:ascii="Times New Roman" w:hAnsi="Times New Roman" w:cs="Times New Roman"/>
         </w:rPr>
-        <w:t>Pada era digital saat ini, pemanfaatan data dalam pengambilan keputusan menjadi aspek krusial, termasuk dalam strategi pemasaran institusi pendidikan. Universitas Muhammadiyah Purwokerto (UMP) sebagai salah satu perguruan tinggi swasta terus berupaya meningkatkan efektivitas strategi pemasarannya untuk menarik mahasiswa baru. Salah satu tantangan utama yang dihadapi adalah kurangnya analisis berbasis data terhadap tren penerimaan mahasiswa baru dalam satu dekade terakhir (2014–2024), yang dapat berdampak pada efektivitas strategi pemasaran universitas.</w:t>
-      </w:r>
-    </w:p>
-    <w:p>
-      <w:pPr>
-        <w:spacing w:line="480" w:lineRule="auto"/>
-        <w:jc w:val="both"/>
-        <w:rPr>
-          <w:rFonts w:ascii="Times New Roman" w:hAnsi="Times New Roman" w:cs="Times New Roman"/>
-        </w:rPr>
-      </w:pPr>
-      <w:r>
-        <w:rPr>
-          <w:rFonts w:ascii="Times New Roman" w:hAnsi="Times New Roman" w:cs="Times New Roman"/>
-        </w:rPr>
-        <w:t>Proyek Kerja Praktik ini bertujuan untuk mengatasi tantangan tersebut dengan mengembangkan dashboard visualisasi data penerimaan mahasiswa baru di UMP. Data yang digunakan meliputi jumlah pendaftar, asal daerah, jalur masuk, asal sekolah, dan berbagai atribut lain yang relevan, sehingga mampu memberikan wawasan mendalam mengenai faktor-faktor yang memengaruhi jumlah pendaftar setiap tahunnya.</w:t>
-      </w:r>
-    </w:p>
-    <w:p>
-      <w:pPr>
-        <w:spacing w:line="480" w:lineRule="auto"/>
-        <w:jc w:val="both"/>
-        <w:rPr>
-          <w:rFonts w:ascii="Times New Roman" w:hAnsi="Times New Roman" w:cs="Times New Roman"/>
-        </w:rPr>
-      </w:pPr>
-      <w:r>
-        <w:rPr>
-          <w:rFonts w:ascii="Times New Roman" w:hAnsi="Times New Roman" w:cs="Times New Roman"/>
-        </w:rPr>
-        <w:t>Solusi yang ditawarkan adalah pembuatan dashboard interaktif menggunakan Tableau Public, yang menyajikan data dalam bentuk visual yang mudah dipahami. Dashboard ini diharapkan menjadi alat bantu bagi universitas dalam mengevaluasi strategi pemasaran serta merancang pendekatan berbasis data untuk meningkatkan efektivitas promosi di masa depan.</w:t>
-      </w:r>
-    </w:p>
-    <w:p>
-      <w:pPr>
-        <w:spacing w:line="480" w:lineRule="auto"/>
-        <w:jc w:val="both"/>
-        <w:rPr>
-          <w:rFonts w:ascii="Times New Roman" w:hAnsi="Times New Roman" w:cs="Times New Roman"/>
-        </w:rPr>
-      </w:pPr>
-      <w:r>
-        <w:rPr>
-          <w:rFonts w:ascii="Times New Roman" w:hAnsi="Times New Roman" w:cs="Times New Roman"/>
-        </w:rPr>
+        <w:lastRenderedPageBreak/>
         <w:t>Manfaat dari proyek ini antara lain:</w:t>
       </w:r>
     </w:p>
@@ -934,7 +952,6 @@
         <w:rPr>
           <w:rFonts w:ascii="Times New Roman" w:hAnsi="Times New Roman" w:cs="Times New Roman"/>
         </w:rPr>
-        <w:lastRenderedPageBreak/>
         <w:t>Memberikan gambaran tren dan distribusi pendaftar mahasiswa baru secara visual dan informatif.</w:t>
       </w:r>
     </w:p>
@@ -981,6 +998,7 @@
     <w:p>
       <w:pPr>
         <w:spacing w:line="480" w:lineRule="auto"/>
+        <w:ind w:firstLine="720"/>
         <w:jc w:val="both"/>
         <w:rPr>
           <w:rFonts w:ascii="Times New Roman" w:hAnsi="Times New Roman" w:cs="Times New Roman"/>
@@ -1004,6 +1022,7 @@
     <w:p>
       <w:pPr>
         <w:spacing w:line="480" w:lineRule="auto"/>
+        <w:ind w:firstLine="720"/>
         <w:jc w:val="both"/>
         <w:rPr>
           <w:rFonts w:ascii="Times New Roman" w:hAnsi="Times New Roman" w:cs="Times New Roman"/>
@@ -1177,6 +1196,7 @@
         <w:rPr>
           <w:rFonts w:ascii="Times New Roman" w:hAnsi="Times New Roman" w:cs="Times New Roman"/>
         </w:rPr>
+        <w:lastRenderedPageBreak/>
         <w:t>Visualisasi data</w:t>
       </w:r>
     </w:p>
@@ -1193,7 +1213,6 @@
         <w:rPr>
           <w:rFonts w:ascii="Times New Roman" w:hAnsi="Times New Roman" w:cs="Times New Roman"/>
         </w:rPr>
-        <w:lastRenderedPageBreak/>
         <w:t xml:space="preserve">Melakukan representasi kepada data yang telah diproses </w:t>
       </w:r>
       <w:r>
@@ -1372,9 +1391,22 @@
     </w:p>
     <w:p>
       <w:pPr>
+        <w:rPr>
+          <w:rFonts w:ascii="Times New Roman" w:eastAsiaTheme="majorEastAsia" w:hAnsi="Times New Roman" w:cstheme="majorBidi"/>
+          <w:b/>
+          <w:szCs w:val="28"/>
+        </w:rPr>
+      </w:pPr>
+      <w:r>
+        <w:br w:type="page"/>
+      </w:r>
+    </w:p>
+    <w:p>
+      <w:pPr>
         <w:pStyle w:val="Heading3"/>
       </w:pPr>
       <w:r>
+        <w:lastRenderedPageBreak/>
         <w:t>C. Tahapan Pelaksanaan</w:t>
       </w:r>
     </w:p>
@@ -1390,7 +1422,87 @@
         <w:rPr>
           <w:rFonts w:ascii="Times New Roman" w:hAnsi="Times New Roman" w:cs="Times New Roman"/>
         </w:rPr>
-        <w:t>sss</w:t>
+        <w:t xml:space="preserve">Berikut ini adalah tahapan </w:t>
+      </w:r>
+      <w:r>
+        <w:rPr>
+          <w:rFonts w:ascii="Times New Roman" w:hAnsi="Times New Roman" w:cs="Times New Roman"/>
+        </w:rPr>
+        <w:t xml:space="preserve">lengkap dari </w:t>
+      </w:r>
+      <w:r>
+        <w:rPr>
+          <w:rFonts w:ascii="Times New Roman" w:hAnsi="Times New Roman" w:cs="Times New Roman"/>
+        </w:rPr>
+        <w:t>pelaksanaan</w:t>
+      </w:r>
+      <w:r>
+        <w:rPr>
+          <w:rFonts w:ascii="Times New Roman" w:hAnsi="Times New Roman" w:cs="Times New Roman"/>
+        </w:rPr>
+        <w:t xml:space="preserve"> </w:t>
+      </w:r>
+      <w:r>
+        <w:rPr>
+          <w:rFonts w:ascii="Times New Roman" w:hAnsi="Times New Roman" w:cs="Times New Roman"/>
+        </w:rPr>
+        <w:t>proyek ini:</w:t>
+      </w:r>
+    </w:p>
+    <w:p>
+      <w:pPr>
+        <w:spacing w:line="480" w:lineRule="auto"/>
+        <w:jc w:val="center"/>
+        <w:rPr>
+          <w:rFonts w:ascii="Times New Roman" w:hAnsi="Times New Roman" w:cs="Times New Roman"/>
+        </w:rPr>
+      </w:pPr>
+      <w:r>
+        <w:rPr>
+          <w:rFonts w:ascii="Times New Roman" w:hAnsi="Times New Roman" w:cs="Times New Roman"/>
+          <w:noProof/>
+        </w:rPr>
+        <w:drawing>
+          <wp:inline distT="0" distB="0" distL="0" distR="0" wp14:anchorId="091CD487" wp14:editId="539659EF">
+            <wp:extent cx="2810043" cy="7200000"/>
+            <wp:effectExtent l="0" t="0" r="9525" b="1270"/>
+            <wp:docPr id="426171956" name="Picture 1"/>
+            <wp:cNvGraphicFramePr>
+              <a:graphicFrameLocks xmlns:a="http://schemas.openxmlformats.org/drawingml/2006/main" noChangeAspect="1"/>
+            </wp:cNvGraphicFramePr>
+            <a:graphic xmlns:a="http://schemas.openxmlformats.org/drawingml/2006/main">
+              <a:graphicData uri="http://schemas.openxmlformats.org/drawingml/2006/picture">
+                <pic:pic xmlns:pic="http://schemas.openxmlformats.org/drawingml/2006/picture">
+                  <pic:nvPicPr>
+                    <pic:cNvPr id="426171956" name="Picture 426171956"/>
+                    <pic:cNvPicPr/>
+                  </pic:nvPicPr>
+                  <pic:blipFill>
+                    <a:blip r:embed="rId6">
+                      <a:extLst>
+                        <a:ext uri="{28A0092B-C50C-407E-A947-70E740481C1C}">
+                          <a14:useLocalDpi xmlns:a14="http://schemas.microsoft.com/office/drawing/2010/main" val="0"/>
+                        </a:ext>
+                      </a:extLst>
+                    </a:blip>
+                    <a:stretch>
+                      <a:fillRect/>
+                    </a:stretch>
+                  </pic:blipFill>
+                  <pic:spPr>
+                    <a:xfrm>
+                      <a:off x="0" y="0"/>
+                      <a:ext cx="2810043" cy="7200000"/>
+                    </a:xfrm>
+                    <a:prstGeom prst="rect">
+                      <a:avLst/>
+                    </a:prstGeom>
+                  </pic:spPr>
+                </pic:pic>
+              </a:graphicData>
+            </a:graphic>
+          </wp:inline>
+        </w:drawing>
       </w:r>
     </w:p>
     <w:p>
@@ -1398,6 +1510,7 @@
         <w:pStyle w:val="Heading3"/>
       </w:pPr>
       <w:r>
+        <w:lastRenderedPageBreak/>
         <w:t xml:space="preserve">D. </w:t>
       </w:r>
       <w:r>
@@ -1416,7 +1529,1773 @@
         <w:rPr>
           <w:rFonts w:ascii="Times New Roman" w:hAnsi="Times New Roman" w:cs="Times New Roman"/>
         </w:rPr>
+        <w:t>Berikut ini adalah jadwal pelaksanaan proyek ini:</w:t>
+      </w:r>
+    </w:p>
+    <w:tbl>
+      <w:tblPr>
+        <w:tblStyle w:val="TableGrid"/>
+        <w:tblW w:w="0" w:type="auto"/>
+        <w:tblLayout w:type="fixed"/>
+        <w:tblLook w:val="04A0" w:firstRow="1" w:lastRow="0" w:firstColumn="1" w:lastColumn="0" w:noHBand="0" w:noVBand="1"/>
+      </w:tblPr>
+      <w:tblGrid>
+        <w:gridCol w:w="2689"/>
+        <w:gridCol w:w="327"/>
+        <w:gridCol w:w="326"/>
+        <w:gridCol w:w="326"/>
+        <w:gridCol w:w="326"/>
+        <w:gridCol w:w="326"/>
+        <w:gridCol w:w="326"/>
+        <w:gridCol w:w="326"/>
+        <w:gridCol w:w="326"/>
+        <w:gridCol w:w="326"/>
+        <w:gridCol w:w="326"/>
+        <w:gridCol w:w="326"/>
+        <w:gridCol w:w="326"/>
+        <w:gridCol w:w="326"/>
+        <w:gridCol w:w="334"/>
+        <w:gridCol w:w="334"/>
+        <w:gridCol w:w="334"/>
+      </w:tblGrid>
+      <w:tr>
+        <w:tc>
+          <w:tcPr>
+            <w:tcW w:w="2689" w:type="dxa"/>
+            <w:vMerge w:val="restart"/>
+            <w:vAlign w:val="center"/>
+          </w:tcPr>
+          <w:p>
+            <w:pPr>
+              <w:spacing w:line="276" w:lineRule="auto"/>
+              <w:jc w:val="center"/>
+              <w:rPr>
+                <w:rFonts w:ascii="Times New Roman" w:hAnsi="Times New Roman" w:cs="Times New Roman"/>
+              </w:rPr>
+            </w:pPr>
+            <w:r>
+              <w:rPr>
+                <w:rFonts w:ascii="Times New Roman" w:hAnsi="Times New Roman" w:cs="Times New Roman"/>
+              </w:rPr>
+              <w:t>Uraian Kegiatan</w:t>
+            </w:r>
+          </w:p>
+        </w:tc>
+        <w:tc>
+          <w:tcPr>
+            <w:tcW w:w="5241" w:type="dxa"/>
+            <w:gridSpan w:val="16"/>
+            <w:vAlign w:val="center"/>
+          </w:tcPr>
+          <w:p>
+            <w:pPr>
+              <w:spacing w:line="276" w:lineRule="auto"/>
+              <w:jc w:val="center"/>
+              <w:rPr>
+                <w:rFonts w:ascii="Times New Roman" w:hAnsi="Times New Roman" w:cs="Times New Roman"/>
+              </w:rPr>
+            </w:pPr>
+            <w:r>
+              <w:rPr>
+                <w:rFonts w:ascii="Times New Roman" w:hAnsi="Times New Roman" w:cs="Times New Roman"/>
+              </w:rPr>
+              <w:t>Bulan</w:t>
+            </w:r>
+          </w:p>
+        </w:tc>
+      </w:tr>
+      <w:tr>
+        <w:tc>
+          <w:tcPr>
+            <w:tcW w:w="2689" w:type="dxa"/>
+            <w:vMerge/>
+            <w:vAlign w:val="center"/>
+          </w:tcPr>
+          <w:p>
+            <w:pPr>
+              <w:spacing w:line="276" w:lineRule="auto"/>
+              <w:jc w:val="center"/>
+              <w:rPr>
+                <w:rFonts w:ascii="Times New Roman" w:hAnsi="Times New Roman" w:cs="Times New Roman"/>
+              </w:rPr>
+            </w:pPr>
+          </w:p>
+        </w:tc>
+        <w:tc>
+          <w:tcPr>
+            <w:tcW w:w="1305" w:type="dxa"/>
+            <w:gridSpan w:val="4"/>
+            <w:vAlign w:val="center"/>
+          </w:tcPr>
+          <w:p>
+            <w:pPr>
+              <w:spacing w:line="276" w:lineRule="auto"/>
+              <w:jc w:val="center"/>
+              <w:rPr>
+                <w:rFonts w:ascii="Times New Roman" w:hAnsi="Times New Roman" w:cs="Times New Roman"/>
+              </w:rPr>
+            </w:pPr>
+            <w:r>
+              <w:rPr>
+                <w:rFonts w:ascii="Times New Roman" w:hAnsi="Times New Roman" w:cs="Times New Roman"/>
+              </w:rPr>
+              <w:t>Maret</w:t>
+            </w:r>
+          </w:p>
+        </w:tc>
+        <w:tc>
+          <w:tcPr>
+            <w:tcW w:w="1304" w:type="dxa"/>
+            <w:gridSpan w:val="4"/>
+            <w:vAlign w:val="center"/>
+          </w:tcPr>
+          <w:p>
+            <w:pPr>
+              <w:spacing w:line="276" w:lineRule="auto"/>
+              <w:jc w:val="center"/>
+              <w:rPr>
+                <w:rFonts w:ascii="Times New Roman" w:hAnsi="Times New Roman" w:cs="Times New Roman"/>
+              </w:rPr>
+            </w:pPr>
+            <w:r>
+              <w:rPr>
+                <w:rFonts w:ascii="Times New Roman" w:hAnsi="Times New Roman" w:cs="Times New Roman"/>
+              </w:rPr>
+              <w:t>April</w:t>
+            </w:r>
+          </w:p>
+        </w:tc>
+        <w:tc>
+          <w:tcPr>
+            <w:tcW w:w="1304" w:type="dxa"/>
+            <w:gridSpan w:val="4"/>
+            <w:vAlign w:val="center"/>
+          </w:tcPr>
+          <w:p>
+            <w:pPr>
+              <w:spacing w:line="276" w:lineRule="auto"/>
+              <w:jc w:val="center"/>
+              <w:rPr>
+                <w:rFonts w:ascii="Times New Roman" w:hAnsi="Times New Roman" w:cs="Times New Roman"/>
+              </w:rPr>
+            </w:pPr>
+            <w:r>
+              <w:rPr>
+                <w:rFonts w:ascii="Times New Roman" w:hAnsi="Times New Roman" w:cs="Times New Roman"/>
+              </w:rPr>
+              <w:t>Mei</w:t>
+            </w:r>
+          </w:p>
+        </w:tc>
+        <w:tc>
+          <w:tcPr>
+            <w:tcW w:w="1328" w:type="dxa"/>
+            <w:gridSpan w:val="4"/>
+            <w:vAlign w:val="center"/>
+          </w:tcPr>
+          <w:p>
+            <w:pPr>
+              <w:spacing w:line="276" w:lineRule="auto"/>
+              <w:jc w:val="center"/>
+              <w:rPr>
+                <w:rFonts w:ascii="Times New Roman" w:hAnsi="Times New Roman" w:cs="Times New Roman"/>
+              </w:rPr>
+            </w:pPr>
+            <w:r>
+              <w:rPr>
+                <w:rFonts w:ascii="Times New Roman" w:hAnsi="Times New Roman" w:cs="Times New Roman"/>
+              </w:rPr>
+              <w:t>Juni</w:t>
+            </w:r>
+          </w:p>
+        </w:tc>
+      </w:tr>
+      <w:tr>
+        <w:tc>
+          <w:tcPr>
+            <w:tcW w:w="2689" w:type="dxa"/>
+            <w:vMerge/>
+          </w:tcPr>
+          <w:p>
+            <w:pPr>
+              <w:spacing w:line="276" w:lineRule="auto"/>
+              <w:jc w:val="center"/>
+              <w:rPr>
+                <w:rFonts w:ascii="Times New Roman" w:hAnsi="Times New Roman" w:cs="Times New Roman"/>
+              </w:rPr>
+            </w:pPr>
+          </w:p>
+        </w:tc>
+        <w:tc>
+          <w:tcPr>
+            <w:tcW w:w="327" w:type="dxa"/>
+            <w:tcBorders>
+              <w:bottom w:val="single" w:sz="2" w:space="0" w:color="auto"/>
+            </w:tcBorders>
+          </w:tcPr>
+          <w:p>
+            <w:pPr>
+              <w:spacing w:line="276" w:lineRule="auto"/>
+              <w:jc w:val="center"/>
+              <w:rPr>
+                <w:rFonts w:ascii="Times New Roman" w:hAnsi="Times New Roman" w:cs="Times New Roman"/>
+              </w:rPr>
+            </w:pPr>
+            <w:r>
+              <w:rPr>
+                <w:rFonts w:ascii="Times New Roman" w:hAnsi="Times New Roman" w:cs="Times New Roman"/>
+              </w:rPr>
+              <w:t>1</w:t>
+            </w:r>
+          </w:p>
+        </w:tc>
+        <w:tc>
+          <w:tcPr>
+            <w:tcW w:w="326" w:type="dxa"/>
+            <w:tcBorders>
+              <w:bottom w:val="single" w:sz="2" w:space="0" w:color="auto"/>
+            </w:tcBorders>
+          </w:tcPr>
+          <w:p>
+            <w:pPr>
+              <w:spacing w:line="276" w:lineRule="auto"/>
+              <w:jc w:val="center"/>
+              <w:rPr>
+                <w:rFonts w:ascii="Times New Roman" w:hAnsi="Times New Roman" w:cs="Times New Roman"/>
+              </w:rPr>
+            </w:pPr>
+            <w:r>
+              <w:rPr>
+                <w:rFonts w:ascii="Times New Roman" w:hAnsi="Times New Roman" w:cs="Times New Roman"/>
+              </w:rPr>
+              <w:t>2</w:t>
+            </w:r>
+          </w:p>
+        </w:tc>
+        <w:tc>
+          <w:tcPr>
+            <w:tcW w:w="326" w:type="dxa"/>
+            <w:tcBorders>
+              <w:bottom w:val="single" w:sz="2" w:space="0" w:color="auto"/>
+            </w:tcBorders>
+          </w:tcPr>
+          <w:p>
+            <w:pPr>
+              <w:spacing w:line="276" w:lineRule="auto"/>
+              <w:jc w:val="center"/>
+              <w:rPr>
+                <w:rFonts w:ascii="Times New Roman" w:hAnsi="Times New Roman" w:cs="Times New Roman"/>
+              </w:rPr>
+            </w:pPr>
+            <w:r>
+              <w:rPr>
+                <w:rFonts w:ascii="Times New Roman" w:hAnsi="Times New Roman" w:cs="Times New Roman"/>
+              </w:rPr>
+              <w:t>3</w:t>
+            </w:r>
+          </w:p>
+        </w:tc>
+        <w:tc>
+          <w:tcPr>
+            <w:tcW w:w="326" w:type="dxa"/>
+            <w:tcBorders>
+              <w:bottom w:val="single" w:sz="2" w:space="0" w:color="auto"/>
+            </w:tcBorders>
+          </w:tcPr>
+          <w:p>
+            <w:pPr>
+              <w:spacing w:line="276" w:lineRule="auto"/>
+              <w:jc w:val="center"/>
+              <w:rPr>
+                <w:rFonts w:ascii="Times New Roman" w:hAnsi="Times New Roman" w:cs="Times New Roman"/>
+              </w:rPr>
+            </w:pPr>
+            <w:r>
+              <w:rPr>
+                <w:rFonts w:ascii="Times New Roman" w:hAnsi="Times New Roman" w:cs="Times New Roman"/>
+              </w:rPr>
+              <w:t>4</w:t>
+            </w:r>
+          </w:p>
+        </w:tc>
+        <w:tc>
+          <w:tcPr>
+            <w:tcW w:w="326" w:type="dxa"/>
+          </w:tcPr>
+          <w:p>
+            <w:pPr>
+              <w:spacing w:line="276" w:lineRule="auto"/>
+              <w:jc w:val="center"/>
+              <w:rPr>
+                <w:rFonts w:ascii="Times New Roman" w:hAnsi="Times New Roman" w:cs="Times New Roman"/>
+              </w:rPr>
+            </w:pPr>
+            <w:r>
+              <w:rPr>
+                <w:rFonts w:ascii="Times New Roman" w:hAnsi="Times New Roman" w:cs="Times New Roman"/>
+              </w:rPr>
+              <w:t>1</w:t>
+            </w:r>
+          </w:p>
+        </w:tc>
+        <w:tc>
+          <w:tcPr>
+            <w:tcW w:w="326" w:type="dxa"/>
+          </w:tcPr>
+          <w:p>
+            <w:pPr>
+              <w:spacing w:line="276" w:lineRule="auto"/>
+              <w:jc w:val="center"/>
+              <w:rPr>
+                <w:rFonts w:ascii="Times New Roman" w:hAnsi="Times New Roman" w:cs="Times New Roman"/>
+              </w:rPr>
+            </w:pPr>
+            <w:r>
+              <w:rPr>
+                <w:rFonts w:ascii="Times New Roman" w:hAnsi="Times New Roman" w:cs="Times New Roman"/>
+              </w:rPr>
+              <w:t>2</w:t>
+            </w:r>
+          </w:p>
+        </w:tc>
+        <w:tc>
+          <w:tcPr>
+            <w:tcW w:w="326" w:type="dxa"/>
+          </w:tcPr>
+          <w:p>
+            <w:pPr>
+              <w:spacing w:line="276" w:lineRule="auto"/>
+              <w:jc w:val="center"/>
+              <w:rPr>
+                <w:rFonts w:ascii="Times New Roman" w:hAnsi="Times New Roman" w:cs="Times New Roman"/>
+              </w:rPr>
+            </w:pPr>
+            <w:r>
+              <w:rPr>
+                <w:rFonts w:ascii="Times New Roman" w:hAnsi="Times New Roman" w:cs="Times New Roman"/>
+              </w:rPr>
+              <w:t>3</w:t>
+            </w:r>
+          </w:p>
+        </w:tc>
+        <w:tc>
+          <w:tcPr>
+            <w:tcW w:w="326" w:type="dxa"/>
+          </w:tcPr>
+          <w:p>
+            <w:pPr>
+              <w:spacing w:line="276" w:lineRule="auto"/>
+              <w:jc w:val="center"/>
+              <w:rPr>
+                <w:rFonts w:ascii="Times New Roman" w:hAnsi="Times New Roman" w:cs="Times New Roman"/>
+              </w:rPr>
+            </w:pPr>
+            <w:r>
+              <w:rPr>
+                <w:rFonts w:ascii="Times New Roman" w:hAnsi="Times New Roman" w:cs="Times New Roman"/>
+              </w:rPr>
+              <w:t>4</w:t>
+            </w:r>
+          </w:p>
+        </w:tc>
+        <w:tc>
+          <w:tcPr>
+            <w:tcW w:w="326" w:type="dxa"/>
+          </w:tcPr>
+          <w:p>
+            <w:pPr>
+              <w:spacing w:line="276" w:lineRule="auto"/>
+              <w:jc w:val="center"/>
+              <w:rPr>
+                <w:rFonts w:ascii="Times New Roman" w:hAnsi="Times New Roman" w:cs="Times New Roman"/>
+              </w:rPr>
+            </w:pPr>
+            <w:r>
+              <w:rPr>
+                <w:rFonts w:ascii="Times New Roman" w:hAnsi="Times New Roman" w:cs="Times New Roman"/>
+              </w:rPr>
+              <w:t>1</w:t>
+            </w:r>
+          </w:p>
+        </w:tc>
+        <w:tc>
+          <w:tcPr>
+            <w:tcW w:w="326" w:type="dxa"/>
+          </w:tcPr>
+          <w:p>
+            <w:pPr>
+              <w:spacing w:line="276" w:lineRule="auto"/>
+              <w:jc w:val="center"/>
+              <w:rPr>
+                <w:rFonts w:ascii="Times New Roman" w:hAnsi="Times New Roman" w:cs="Times New Roman"/>
+              </w:rPr>
+            </w:pPr>
+            <w:r>
+              <w:rPr>
+                <w:rFonts w:ascii="Times New Roman" w:hAnsi="Times New Roman" w:cs="Times New Roman"/>
+              </w:rPr>
+              <w:t>2</w:t>
+            </w:r>
+          </w:p>
+        </w:tc>
+        <w:tc>
+          <w:tcPr>
+            <w:tcW w:w="326" w:type="dxa"/>
+          </w:tcPr>
+          <w:p>
+            <w:pPr>
+              <w:spacing w:line="276" w:lineRule="auto"/>
+              <w:jc w:val="center"/>
+              <w:rPr>
+                <w:rFonts w:ascii="Times New Roman" w:hAnsi="Times New Roman" w:cs="Times New Roman"/>
+              </w:rPr>
+            </w:pPr>
+            <w:r>
+              <w:rPr>
+                <w:rFonts w:ascii="Times New Roman" w:hAnsi="Times New Roman" w:cs="Times New Roman"/>
+              </w:rPr>
+              <w:t>3</w:t>
+            </w:r>
+          </w:p>
+        </w:tc>
+        <w:tc>
+          <w:tcPr>
+            <w:tcW w:w="326" w:type="dxa"/>
+          </w:tcPr>
+          <w:p>
+            <w:pPr>
+              <w:spacing w:line="276" w:lineRule="auto"/>
+              <w:jc w:val="center"/>
+              <w:rPr>
+                <w:rFonts w:ascii="Times New Roman" w:hAnsi="Times New Roman" w:cs="Times New Roman"/>
+              </w:rPr>
+            </w:pPr>
+            <w:r>
+              <w:rPr>
+                <w:rFonts w:ascii="Times New Roman" w:hAnsi="Times New Roman" w:cs="Times New Roman"/>
+              </w:rPr>
+              <w:t>4</w:t>
+            </w:r>
+          </w:p>
+        </w:tc>
+        <w:tc>
+          <w:tcPr>
+            <w:tcW w:w="326" w:type="dxa"/>
+          </w:tcPr>
+          <w:p>
+            <w:pPr>
+              <w:spacing w:line="276" w:lineRule="auto"/>
+              <w:jc w:val="center"/>
+              <w:rPr>
+                <w:rFonts w:ascii="Times New Roman" w:hAnsi="Times New Roman" w:cs="Times New Roman"/>
+              </w:rPr>
+            </w:pPr>
+            <w:r>
+              <w:rPr>
+                <w:rFonts w:ascii="Times New Roman" w:hAnsi="Times New Roman" w:cs="Times New Roman"/>
+              </w:rPr>
+              <w:t>1</w:t>
+            </w:r>
+          </w:p>
+        </w:tc>
+        <w:tc>
+          <w:tcPr>
+            <w:tcW w:w="334" w:type="dxa"/>
+          </w:tcPr>
+          <w:p>
+            <w:pPr>
+              <w:spacing w:line="276" w:lineRule="auto"/>
+              <w:jc w:val="center"/>
+              <w:rPr>
+                <w:rFonts w:ascii="Times New Roman" w:hAnsi="Times New Roman" w:cs="Times New Roman"/>
+              </w:rPr>
+            </w:pPr>
+            <w:r>
+              <w:rPr>
+                <w:rFonts w:ascii="Times New Roman" w:hAnsi="Times New Roman" w:cs="Times New Roman"/>
+              </w:rPr>
+              <w:t>2</w:t>
+            </w:r>
+          </w:p>
+        </w:tc>
+        <w:tc>
+          <w:tcPr>
+            <w:tcW w:w="334" w:type="dxa"/>
+          </w:tcPr>
+          <w:p>
+            <w:pPr>
+              <w:spacing w:line="276" w:lineRule="auto"/>
+              <w:jc w:val="center"/>
+              <w:rPr>
+                <w:rFonts w:ascii="Times New Roman" w:hAnsi="Times New Roman" w:cs="Times New Roman"/>
+              </w:rPr>
+            </w:pPr>
+            <w:r>
+              <w:rPr>
+                <w:rFonts w:ascii="Times New Roman" w:hAnsi="Times New Roman" w:cs="Times New Roman"/>
+              </w:rPr>
+              <w:t>3</w:t>
+            </w:r>
+          </w:p>
+        </w:tc>
+        <w:tc>
+          <w:tcPr>
+            <w:tcW w:w="334" w:type="dxa"/>
+          </w:tcPr>
+          <w:p>
+            <w:pPr>
+              <w:spacing w:line="276" w:lineRule="auto"/>
+              <w:jc w:val="center"/>
+              <w:rPr>
+                <w:rFonts w:ascii="Times New Roman" w:hAnsi="Times New Roman" w:cs="Times New Roman"/>
+              </w:rPr>
+            </w:pPr>
+            <w:r>
+              <w:rPr>
+                <w:rFonts w:ascii="Times New Roman" w:hAnsi="Times New Roman" w:cs="Times New Roman"/>
+              </w:rPr>
+              <w:t>4</w:t>
+            </w:r>
+          </w:p>
+        </w:tc>
+      </w:tr>
+      <w:tr>
+        <w:tc>
+          <w:tcPr>
+            <w:tcW w:w="2689" w:type="dxa"/>
+            <w:tcBorders>
+              <w:right w:val="single" w:sz="2" w:space="0" w:color="auto"/>
+            </w:tcBorders>
+          </w:tcPr>
+          <w:p>
+            <w:pPr>
+              <w:spacing w:line="276" w:lineRule="auto"/>
+              <w:rPr>
+                <w:rFonts w:ascii="Times New Roman" w:hAnsi="Times New Roman" w:cs="Times New Roman"/>
+              </w:rPr>
+            </w:pPr>
+            <w:r>
+              <w:rPr>
+                <w:rFonts w:ascii="Times New Roman" w:hAnsi="Times New Roman" w:cs="Times New Roman"/>
+              </w:rPr>
+              <w:t>Pengumpulan data</w:t>
+            </w:r>
+          </w:p>
+        </w:tc>
+        <w:tc>
+          <w:tcPr>
+            <w:tcW w:w="327" w:type="dxa"/>
+            <w:tcBorders>
+              <w:top w:val="single" w:sz="2" w:space="0" w:color="auto"/>
+              <w:left w:val="single" w:sz="2" w:space="0" w:color="auto"/>
+              <w:bottom w:val="single" w:sz="2" w:space="0" w:color="auto"/>
+              <w:right w:val="single" w:sz="2" w:space="0" w:color="auto"/>
+            </w:tcBorders>
+            <w:shd w:val="clear" w:color="auto" w:fill="auto"/>
+          </w:tcPr>
+          <w:p>
+            <w:pPr>
+              <w:spacing w:line="276" w:lineRule="auto"/>
+              <w:jc w:val="both"/>
+              <w:rPr>
+                <w:rFonts w:ascii="Times New Roman" w:hAnsi="Times New Roman" w:cs="Times New Roman"/>
+              </w:rPr>
+            </w:pPr>
+          </w:p>
+        </w:tc>
+        <w:tc>
+          <w:tcPr>
+            <w:tcW w:w="326" w:type="dxa"/>
+            <w:tcBorders>
+              <w:top w:val="single" w:sz="2" w:space="0" w:color="auto"/>
+              <w:left w:val="single" w:sz="2" w:space="0" w:color="auto"/>
+              <w:bottom w:val="single" w:sz="2" w:space="0" w:color="auto"/>
+              <w:right w:val="single" w:sz="2" w:space="0" w:color="auto"/>
+            </w:tcBorders>
+            <w:shd w:val="clear" w:color="auto" w:fill="FFFFFF" w:themeFill="background1"/>
+          </w:tcPr>
+          <w:p>
+            <w:pPr>
+              <w:spacing w:line="276" w:lineRule="auto"/>
+              <w:jc w:val="both"/>
+              <w:rPr>
+                <w:rFonts w:ascii="Times New Roman" w:hAnsi="Times New Roman" w:cs="Times New Roman"/>
+              </w:rPr>
+            </w:pPr>
+          </w:p>
+        </w:tc>
+        <w:tc>
+          <w:tcPr>
+            <w:tcW w:w="326" w:type="dxa"/>
+            <w:tcBorders>
+              <w:top w:val="single" w:sz="2" w:space="0" w:color="auto"/>
+              <w:left w:val="single" w:sz="2" w:space="0" w:color="auto"/>
+              <w:bottom w:val="single" w:sz="2" w:space="0" w:color="auto"/>
+              <w:right w:val="single" w:sz="2" w:space="0" w:color="auto"/>
+            </w:tcBorders>
+            <w:shd w:val="clear" w:color="auto" w:fill="7F7F7F" w:themeFill="text1" w:themeFillTint="80"/>
+          </w:tcPr>
+          <w:p>
+            <w:pPr>
+              <w:spacing w:line="276" w:lineRule="auto"/>
+              <w:jc w:val="both"/>
+              <w:rPr>
+                <w:rFonts w:ascii="Times New Roman" w:hAnsi="Times New Roman" w:cs="Times New Roman"/>
+              </w:rPr>
+            </w:pPr>
+          </w:p>
+        </w:tc>
+        <w:tc>
+          <w:tcPr>
+            <w:tcW w:w="326" w:type="dxa"/>
+            <w:tcBorders>
+              <w:top w:val="single" w:sz="2" w:space="0" w:color="auto"/>
+              <w:left w:val="single" w:sz="2" w:space="0" w:color="auto"/>
+              <w:bottom w:val="single" w:sz="2" w:space="0" w:color="auto"/>
+              <w:right w:val="single" w:sz="2" w:space="0" w:color="auto"/>
+            </w:tcBorders>
+            <w:shd w:val="clear" w:color="auto" w:fill="7F7F7F" w:themeFill="text1" w:themeFillTint="80"/>
+          </w:tcPr>
+          <w:p>
+            <w:pPr>
+              <w:spacing w:line="276" w:lineRule="auto"/>
+              <w:jc w:val="both"/>
+              <w:rPr>
+                <w:rFonts w:ascii="Times New Roman" w:hAnsi="Times New Roman" w:cs="Times New Roman"/>
+              </w:rPr>
+            </w:pPr>
+          </w:p>
+        </w:tc>
+        <w:tc>
+          <w:tcPr>
+            <w:tcW w:w="326" w:type="dxa"/>
+            <w:tcBorders>
+              <w:left w:val="single" w:sz="2" w:space="0" w:color="auto"/>
+            </w:tcBorders>
+            <w:shd w:val="clear" w:color="auto" w:fill="7F7F7F" w:themeFill="text1" w:themeFillTint="80"/>
+          </w:tcPr>
+          <w:p>
+            <w:pPr>
+              <w:spacing w:line="276" w:lineRule="auto"/>
+              <w:jc w:val="both"/>
+              <w:rPr>
+                <w:rFonts w:ascii="Times New Roman" w:hAnsi="Times New Roman" w:cs="Times New Roman"/>
+              </w:rPr>
+            </w:pPr>
+          </w:p>
+        </w:tc>
+        <w:tc>
+          <w:tcPr>
+            <w:tcW w:w="326" w:type="dxa"/>
+            <w:shd w:val="clear" w:color="auto" w:fill="7F7F7F" w:themeFill="text1" w:themeFillTint="80"/>
+          </w:tcPr>
+          <w:p>
+            <w:pPr>
+              <w:spacing w:line="276" w:lineRule="auto"/>
+              <w:jc w:val="both"/>
+              <w:rPr>
+                <w:rFonts w:ascii="Times New Roman" w:hAnsi="Times New Roman" w:cs="Times New Roman"/>
+              </w:rPr>
+            </w:pPr>
+          </w:p>
+        </w:tc>
+        <w:tc>
+          <w:tcPr>
+            <w:tcW w:w="326" w:type="dxa"/>
+            <w:shd w:val="clear" w:color="auto" w:fill="7F7F7F" w:themeFill="text1" w:themeFillTint="80"/>
+          </w:tcPr>
+          <w:p>
+            <w:pPr>
+              <w:spacing w:line="276" w:lineRule="auto"/>
+              <w:jc w:val="both"/>
+              <w:rPr>
+                <w:rFonts w:ascii="Times New Roman" w:hAnsi="Times New Roman" w:cs="Times New Roman"/>
+              </w:rPr>
+            </w:pPr>
+          </w:p>
+        </w:tc>
+        <w:tc>
+          <w:tcPr>
+            <w:tcW w:w="326" w:type="dxa"/>
+            <w:shd w:val="clear" w:color="auto" w:fill="auto"/>
+          </w:tcPr>
+          <w:p>
+            <w:pPr>
+              <w:spacing w:line="276" w:lineRule="auto"/>
+              <w:jc w:val="both"/>
+              <w:rPr>
+                <w:rFonts w:ascii="Times New Roman" w:hAnsi="Times New Roman" w:cs="Times New Roman"/>
+              </w:rPr>
+            </w:pPr>
+          </w:p>
+        </w:tc>
+        <w:tc>
+          <w:tcPr>
+            <w:tcW w:w="326" w:type="dxa"/>
+          </w:tcPr>
+          <w:p>
+            <w:pPr>
+              <w:spacing w:line="276" w:lineRule="auto"/>
+              <w:jc w:val="both"/>
+              <w:rPr>
+                <w:rFonts w:ascii="Times New Roman" w:hAnsi="Times New Roman" w:cs="Times New Roman"/>
+              </w:rPr>
+            </w:pPr>
+          </w:p>
+        </w:tc>
+        <w:tc>
+          <w:tcPr>
+            <w:tcW w:w="326" w:type="dxa"/>
+          </w:tcPr>
+          <w:p>
+            <w:pPr>
+              <w:spacing w:line="276" w:lineRule="auto"/>
+              <w:jc w:val="both"/>
+              <w:rPr>
+                <w:rFonts w:ascii="Times New Roman" w:hAnsi="Times New Roman" w:cs="Times New Roman"/>
+              </w:rPr>
+            </w:pPr>
+          </w:p>
+        </w:tc>
+        <w:tc>
+          <w:tcPr>
+            <w:tcW w:w="326" w:type="dxa"/>
+          </w:tcPr>
+          <w:p>
+            <w:pPr>
+              <w:spacing w:line="276" w:lineRule="auto"/>
+              <w:jc w:val="both"/>
+              <w:rPr>
+                <w:rFonts w:ascii="Times New Roman" w:hAnsi="Times New Roman" w:cs="Times New Roman"/>
+              </w:rPr>
+            </w:pPr>
+          </w:p>
+        </w:tc>
+        <w:tc>
+          <w:tcPr>
+            <w:tcW w:w="326" w:type="dxa"/>
+          </w:tcPr>
+          <w:p>
+            <w:pPr>
+              <w:spacing w:line="276" w:lineRule="auto"/>
+              <w:jc w:val="both"/>
+              <w:rPr>
+                <w:rFonts w:ascii="Times New Roman" w:hAnsi="Times New Roman" w:cs="Times New Roman"/>
+              </w:rPr>
+            </w:pPr>
+          </w:p>
+        </w:tc>
+        <w:tc>
+          <w:tcPr>
+            <w:tcW w:w="326" w:type="dxa"/>
+          </w:tcPr>
+          <w:p>
+            <w:pPr>
+              <w:spacing w:line="276" w:lineRule="auto"/>
+              <w:jc w:val="both"/>
+              <w:rPr>
+                <w:rFonts w:ascii="Times New Roman" w:hAnsi="Times New Roman" w:cs="Times New Roman"/>
+              </w:rPr>
+            </w:pPr>
+          </w:p>
+        </w:tc>
+        <w:tc>
+          <w:tcPr>
+            <w:tcW w:w="334" w:type="dxa"/>
+          </w:tcPr>
+          <w:p>
+            <w:pPr>
+              <w:spacing w:line="276" w:lineRule="auto"/>
+              <w:jc w:val="both"/>
+              <w:rPr>
+                <w:rFonts w:ascii="Times New Roman" w:hAnsi="Times New Roman" w:cs="Times New Roman"/>
+              </w:rPr>
+            </w:pPr>
+          </w:p>
+        </w:tc>
+        <w:tc>
+          <w:tcPr>
+            <w:tcW w:w="334" w:type="dxa"/>
+          </w:tcPr>
+          <w:p>
+            <w:pPr>
+              <w:spacing w:line="276" w:lineRule="auto"/>
+              <w:jc w:val="both"/>
+              <w:rPr>
+                <w:rFonts w:ascii="Times New Roman" w:hAnsi="Times New Roman" w:cs="Times New Roman"/>
+              </w:rPr>
+            </w:pPr>
+          </w:p>
+        </w:tc>
+        <w:tc>
+          <w:tcPr>
+            <w:tcW w:w="334" w:type="dxa"/>
+          </w:tcPr>
+          <w:p>
+            <w:pPr>
+              <w:spacing w:line="276" w:lineRule="auto"/>
+              <w:jc w:val="both"/>
+              <w:rPr>
+                <w:rFonts w:ascii="Times New Roman" w:hAnsi="Times New Roman" w:cs="Times New Roman"/>
+              </w:rPr>
+            </w:pPr>
+          </w:p>
+        </w:tc>
+      </w:tr>
+      <w:tr>
+        <w:tc>
+          <w:tcPr>
+            <w:tcW w:w="2689" w:type="dxa"/>
+            <w:tcBorders>
+              <w:right w:val="single" w:sz="2" w:space="0" w:color="auto"/>
+            </w:tcBorders>
+          </w:tcPr>
+          <w:p>
+            <w:pPr>
+              <w:spacing w:line="276" w:lineRule="auto"/>
+              <w:rPr>
+                <w:rFonts w:ascii="Times New Roman" w:hAnsi="Times New Roman" w:cs="Times New Roman"/>
+              </w:rPr>
+            </w:pPr>
+            <w:r>
+              <w:rPr>
+                <w:rFonts w:ascii="Times New Roman" w:hAnsi="Times New Roman" w:cs="Times New Roman"/>
+              </w:rPr>
+              <w:t>Pre-processing</w:t>
+            </w:r>
+          </w:p>
+        </w:tc>
+        <w:tc>
+          <w:tcPr>
+            <w:tcW w:w="327" w:type="dxa"/>
+            <w:tcBorders>
+              <w:top w:val="single" w:sz="2" w:space="0" w:color="auto"/>
+              <w:left w:val="single" w:sz="2" w:space="0" w:color="auto"/>
+              <w:bottom w:val="single" w:sz="2" w:space="0" w:color="auto"/>
+              <w:right w:val="single" w:sz="2" w:space="0" w:color="auto"/>
+            </w:tcBorders>
+          </w:tcPr>
+          <w:p>
+            <w:pPr>
+              <w:spacing w:line="276" w:lineRule="auto"/>
+              <w:jc w:val="both"/>
+              <w:rPr>
+                <w:rFonts w:ascii="Times New Roman" w:hAnsi="Times New Roman" w:cs="Times New Roman"/>
+              </w:rPr>
+            </w:pPr>
+          </w:p>
+        </w:tc>
+        <w:tc>
+          <w:tcPr>
+            <w:tcW w:w="326" w:type="dxa"/>
+            <w:tcBorders>
+              <w:top w:val="single" w:sz="2" w:space="0" w:color="auto"/>
+              <w:left w:val="single" w:sz="2" w:space="0" w:color="auto"/>
+              <w:bottom w:val="single" w:sz="2" w:space="0" w:color="auto"/>
+              <w:right w:val="single" w:sz="2" w:space="0" w:color="auto"/>
+            </w:tcBorders>
+          </w:tcPr>
+          <w:p>
+            <w:pPr>
+              <w:spacing w:line="276" w:lineRule="auto"/>
+              <w:jc w:val="both"/>
+              <w:rPr>
+                <w:rFonts w:ascii="Times New Roman" w:hAnsi="Times New Roman" w:cs="Times New Roman"/>
+              </w:rPr>
+            </w:pPr>
+          </w:p>
+        </w:tc>
+        <w:tc>
+          <w:tcPr>
+            <w:tcW w:w="326" w:type="dxa"/>
+            <w:tcBorders>
+              <w:top w:val="single" w:sz="2" w:space="0" w:color="auto"/>
+              <w:left w:val="single" w:sz="2" w:space="0" w:color="auto"/>
+              <w:bottom w:val="single" w:sz="2" w:space="0" w:color="auto"/>
+              <w:right w:val="single" w:sz="2" w:space="0" w:color="auto"/>
+            </w:tcBorders>
+          </w:tcPr>
+          <w:p>
+            <w:pPr>
+              <w:spacing w:line="276" w:lineRule="auto"/>
+              <w:jc w:val="both"/>
+              <w:rPr>
+                <w:rFonts w:ascii="Times New Roman" w:hAnsi="Times New Roman" w:cs="Times New Roman"/>
+              </w:rPr>
+            </w:pPr>
+          </w:p>
+        </w:tc>
+        <w:tc>
+          <w:tcPr>
+            <w:tcW w:w="326" w:type="dxa"/>
+            <w:tcBorders>
+              <w:top w:val="single" w:sz="2" w:space="0" w:color="auto"/>
+              <w:left w:val="single" w:sz="2" w:space="0" w:color="auto"/>
+              <w:bottom w:val="single" w:sz="2" w:space="0" w:color="auto"/>
+              <w:right w:val="single" w:sz="2" w:space="0" w:color="auto"/>
+            </w:tcBorders>
+          </w:tcPr>
+          <w:p>
+            <w:pPr>
+              <w:spacing w:line="276" w:lineRule="auto"/>
+              <w:jc w:val="both"/>
+              <w:rPr>
+                <w:rFonts w:ascii="Times New Roman" w:hAnsi="Times New Roman" w:cs="Times New Roman"/>
+              </w:rPr>
+            </w:pPr>
+          </w:p>
+        </w:tc>
+        <w:tc>
+          <w:tcPr>
+            <w:tcW w:w="326" w:type="dxa"/>
+            <w:tcBorders>
+              <w:left w:val="single" w:sz="2" w:space="0" w:color="auto"/>
+            </w:tcBorders>
+            <w:shd w:val="clear" w:color="auto" w:fill="FFFFFF" w:themeFill="background1"/>
+          </w:tcPr>
+          <w:p>
+            <w:pPr>
+              <w:spacing w:line="276" w:lineRule="auto"/>
+              <w:jc w:val="both"/>
+              <w:rPr>
+                <w:rFonts w:ascii="Times New Roman" w:hAnsi="Times New Roman" w:cs="Times New Roman"/>
+              </w:rPr>
+            </w:pPr>
+          </w:p>
+        </w:tc>
+        <w:tc>
+          <w:tcPr>
+            <w:tcW w:w="326" w:type="dxa"/>
+            <w:shd w:val="clear" w:color="auto" w:fill="FFFFFF" w:themeFill="background1"/>
+          </w:tcPr>
+          <w:p>
+            <w:pPr>
+              <w:spacing w:line="276" w:lineRule="auto"/>
+              <w:jc w:val="both"/>
+              <w:rPr>
+                <w:rFonts w:ascii="Times New Roman" w:hAnsi="Times New Roman" w:cs="Times New Roman"/>
+              </w:rPr>
+            </w:pPr>
+          </w:p>
+        </w:tc>
+        <w:tc>
+          <w:tcPr>
+            <w:tcW w:w="326" w:type="dxa"/>
+            <w:shd w:val="clear" w:color="auto" w:fill="FFFFFF" w:themeFill="background1"/>
+          </w:tcPr>
+          <w:p>
+            <w:pPr>
+              <w:spacing w:line="276" w:lineRule="auto"/>
+              <w:jc w:val="both"/>
+              <w:rPr>
+                <w:rFonts w:ascii="Times New Roman" w:hAnsi="Times New Roman" w:cs="Times New Roman"/>
+              </w:rPr>
+            </w:pPr>
+          </w:p>
+        </w:tc>
+        <w:tc>
+          <w:tcPr>
+            <w:tcW w:w="326" w:type="dxa"/>
+            <w:shd w:val="clear" w:color="auto" w:fill="7F7F7F" w:themeFill="text1" w:themeFillTint="80"/>
+          </w:tcPr>
+          <w:p>
+            <w:pPr>
+              <w:spacing w:line="276" w:lineRule="auto"/>
+              <w:jc w:val="both"/>
+              <w:rPr>
+                <w:rFonts w:ascii="Times New Roman" w:hAnsi="Times New Roman" w:cs="Times New Roman"/>
+              </w:rPr>
+            </w:pPr>
+          </w:p>
+        </w:tc>
+        <w:tc>
+          <w:tcPr>
+            <w:tcW w:w="326" w:type="dxa"/>
+            <w:shd w:val="clear" w:color="auto" w:fill="7F7F7F" w:themeFill="text1" w:themeFillTint="80"/>
+          </w:tcPr>
+          <w:p>
+            <w:pPr>
+              <w:spacing w:line="276" w:lineRule="auto"/>
+              <w:jc w:val="both"/>
+              <w:rPr>
+                <w:rFonts w:ascii="Times New Roman" w:hAnsi="Times New Roman" w:cs="Times New Roman"/>
+              </w:rPr>
+            </w:pPr>
+          </w:p>
+        </w:tc>
+        <w:tc>
+          <w:tcPr>
+            <w:tcW w:w="326" w:type="dxa"/>
+          </w:tcPr>
+          <w:p>
+            <w:pPr>
+              <w:spacing w:line="276" w:lineRule="auto"/>
+              <w:jc w:val="both"/>
+              <w:rPr>
+                <w:rFonts w:ascii="Times New Roman" w:hAnsi="Times New Roman" w:cs="Times New Roman"/>
+              </w:rPr>
+            </w:pPr>
+          </w:p>
+        </w:tc>
+        <w:tc>
+          <w:tcPr>
+            <w:tcW w:w="326" w:type="dxa"/>
+          </w:tcPr>
+          <w:p>
+            <w:pPr>
+              <w:spacing w:line="276" w:lineRule="auto"/>
+              <w:jc w:val="both"/>
+              <w:rPr>
+                <w:rFonts w:ascii="Times New Roman" w:hAnsi="Times New Roman" w:cs="Times New Roman"/>
+              </w:rPr>
+            </w:pPr>
+          </w:p>
+        </w:tc>
+        <w:tc>
+          <w:tcPr>
+            <w:tcW w:w="326" w:type="dxa"/>
+          </w:tcPr>
+          <w:p>
+            <w:pPr>
+              <w:spacing w:line="276" w:lineRule="auto"/>
+              <w:jc w:val="both"/>
+              <w:rPr>
+                <w:rFonts w:ascii="Times New Roman" w:hAnsi="Times New Roman" w:cs="Times New Roman"/>
+              </w:rPr>
+            </w:pPr>
+          </w:p>
+        </w:tc>
+        <w:tc>
+          <w:tcPr>
+            <w:tcW w:w="326" w:type="dxa"/>
+          </w:tcPr>
+          <w:p>
+            <w:pPr>
+              <w:spacing w:line="276" w:lineRule="auto"/>
+              <w:jc w:val="both"/>
+              <w:rPr>
+                <w:rFonts w:ascii="Times New Roman" w:hAnsi="Times New Roman" w:cs="Times New Roman"/>
+              </w:rPr>
+            </w:pPr>
+          </w:p>
+        </w:tc>
+        <w:tc>
+          <w:tcPr>
+            <w:tcW w:w="334" w:type="dxa"/>
+          </w:tcPr>
+          <w:p>
+            <w:pPr>
+              <w:spacing w:line="276" w:lineRule="auto"/>
+              <w:jc w:val="both"/>
+              <w:rPr>
+                <w:rFonts w:ascii="Times New Roman" w:hAnsi="Times New Roman" w:cs="Times New Roman"/>
+              </w:rPr>
+            </w:pPr>
+          </w:p>
+        </w:tc>
+        <w:tc>
+          <w:tcPr>
+            <w:tcW w:w="334" w:type="dxa"/>
+          </w:tcPr>
+          <w:p>
+            <w:pPr>
+              <w:spacing w:line="276" w:lineRule="auto"/>
+              <w:jc w:val="both"/>
+              <w:rPr>
+                <w:rFonts w:ascii="Times New Roman" w:hAnsi="Times New Roman" w:cs="Times New Roman"/>
+              </w:rPr>
+            </w:pPr>
+          </w:p>
+        </w:tc>
+        <w:tc>
+          <w:tcPr>
+            <w:tcW w:w="334" w:type="dxa"/>
+          </w:tcPr>
+          <w:p>
+            <w:pPr>
+              <w:spacing w:line="276" w:lineRule="auto"/>
+              <w:jc w:val="both"/>
+              <w:rPr>
+                <w:rFonts w:ascii="Times New Roman" w:hAnsi="Times New Roman" w:cs="Times New Roman"/>
+              </w:rPr>
+            </w:pPr>
+          </w:p>
+        </w:tc>
+      </w:tr>
+      <w:tr>
+        <w:tc>
+          <w:tcPr>
+            <w:tcW w:w="2689" w:type="dxa"/>
+            <w:tcBorders>
+              <w:right w:val="single" w:sz="2" w:space="0" w:color="auto"/>
+            </w:tcBorders>
+          </w:tcPr>
+          <w:p>
+            <w:pPr>
+              <w:spacing w:line="276" w:lineRule="auto"/>
+              <w:rPr>
+                <w:rFonts w:ascii="Times New Roman" w:hAnsi="Times New Roman" w:cs="Times New Roman"/>
+              </w:rPr>
+            </w:pPr>
+            <w:r>
+              <w:rPr>
+                <w:rFonts w:ascii="Times New Roman" w:hAnsi="Times New Roman" w:cs="Times New Roman"/>
+              </w:rPr>
+              <w:t>Representasi</w:t>
+            </w:r>
+          </w:p>
+        </w:tc>
+        <w:tc>
+          <w:tcPr>
+            <w:tcW w:w="327" w:type="dxa"/>
+            <w:tcBorders>
+              <w:top w:val="single" w:sz="2" w:space="0" w:color="auto"/>
+              <w:left w:val="single" w:sz="2" w:space="0" w:color="auto"/>
+              <w:bottom w:val="single" w:sz="2" w:space="0" w:color="auto"/>
+              <w:right w:val="single" w:sz="2" w:space="0" w:color="auto"/>
+            </w:tcBorders>
+          </w:tcPr>
+          <w:p>
+            <w:pPr>
+              <w:spacing w:line="276" w:lineRule="auto"/>
+              <w:jc w:val="both"/>
+              <w:rPr>
+                <w:rFonts w:ascii="Times New Roman" w:hAnsi="Times New Roman" w:cs="Times New Roman"/>
+              </w:rPr>
+            </w:pPr>
+          </w:p>
+        </w:tc>
+        <w:tc>
+          <w:tcPr>
+            <w:tcW w:w="326" w:type="dxa"/>
+            <w:tcBorders>
+              <w:top w:val="single" w:sz="2" w:space="0" w:color="auto"/>
+              <w:left w:val="single" w:sz="2" w:space="0" w:color="auto"/>
+              <w:bottom w:val="single" w:sz="2" w:space="0" w:color="auto"/>
+              <w:right w:val="single" w:sz="2" w:space="0" w:color="auto"/>
+            </w:tcBorders>
+          </w:tcPr>
+          <w:p>
+            <w:pPr>
+              <w:spacing w:line="276" w:lineRule="auto"/>
+              <w:jc w:val="both"/>
+              <w:rPr>
+                <w:rFonts w:ascii="Times New Roman" w:hAnsi="Times New Roman" w:cs="Times New Roman"/>
+              </w:rPr>
+            </w:pPr>
+          </w:p>
+        </w:tc>
+        <w:tc>
+          <w:tcPr>
+            <w:tcW w:w="326" w:type="dxa"/>
+            <w:tcBorders>
+              <w:top w:val="single" w:sz="2" w:space="0" w:color="auto"/>
+              <w:left w:val="single" w:sz="2" w:space="0" w:color="auto"/>
+              <w:bottom w:val="single" w:sz="2" w:space="0" w:color="auto"/>
+              <w:right w:val="single" w:sz="2" w:space="0" w:color="auto"/>
+            </w:tcBorders>
+          </w:tcPr>
+          <w:p>
+            <w:pPr>
+              <w:spacing w:line="276" w:lineRule="auto"/>
+              <w:jc w:val="both"/>
+              <w:rPr>
+                <w:rFonts w:ascii="Times New Roman" w:hAnsi="Times New Roman" w:cs="Times New Roman"/>
+              </w:rPr>
+            </w:pPr>
+          </w:p>
+        </w:tc>
+        <w:tc>
+          <w:tcPr>
+            <w:tcW w:w="326" w:type="dxa"/>
+            <w:tcBorders>
+              <w:top w:val="single" w:sz="2" w:space="0" w:color="auto"/>
+              <w:left w:val="single" w:sz="2" w:space="0" w:color="auto"/>
+              <w:bottom w:val="single" w:sz="2" w:space="0" w:color="auto"/>
+              <w:right w:val="single" w:sz="2" w:space="0" w:color="auto"/>
+            </w:tcBorders>
+          </w:tcPr>
+          <w:p>
+            <w:pPr>
+              <w:spacing w:line="276" w:lineRule="auto"/>
+              <w:jc w:val="both"/>
+              <w:rPr>
+                <w:rFonts w:ascii="Times New Roman" w:hAnsi="Times New Roman" w:cs="Times New Roman"/>
+              </w:rPr>
+            </w:pPr>
+          </w:p>
+        </w:tc>
+        <w:tc>
+          <w:tcPr>
+            <w:tcW w:w="326" w:type="dxa"/>
+            <w:tcBorders>
+              <w:left w:val="single" w:sz="2" w:space="0" w:color="auto"/>
+            </w:tcBorders>
+            <w:shd w:val="clear" w:color="auto" w:fill="FFFFFF" w:themeFill="background1"/>
+          </w:tcPr>
+          <w:p>
+            <w:pPr>
+              <w:spacing w:line="276" w:lineRule="auto"/>
+              <w:jc w:val="both"/>
+              <w:rPr>
+                <w:rFonts w:ascii="Times New Roman" w:hAnsi="Times New Roman" w:cs="Times New Roman"/>
+              </w:rPr>
+            </w:pPr>
+          </w:p>
+        </w:tc>
+        <w:tc>
+          <w:tcPr>
+            <w:tcW w:w="326" w:type="dxa"/>
+            <w:shd w:val="clear" w:color="auto" w:fill="FFFFFF" w:themeFill="background1"/>
+          </w:tcPr>
+          <w:p>
+            <w:pPr>
+              <w:spacing w:line="276" w:lineRule="auto"/>
+              <w:jc w:val="both"/>
+              <w:rPr>
+                <w:rFonts w:ascii="Times New Roman" w:hAnsi="Times New Roman" w:cs="Times New Roman"/>
+              </w:rPr>
+            </w:pPr>
+          </w:p>
+        </w:tc>
+        <w:tc>
+          <w:tcPr>
+            <w:tcW w:w="326" w:type="dxa"/>
+            <w:shd w:val="clear" w:color="auto" w:fill="FFFFFF" w:themeFill="background1"/>
+          </w:tcPr>
+          <w:p>
+            <w:pPr>
+              <w:spacing w:line="276" w:lineRule="auto"/>
+              <w:jc w:val="both"/>
+              <w:rPr>
+                <w:rFonts w:ascii="Times New Roman" w:hAnsi="Times New Roman" w:cs="Times New Roman"/>
+              </w:rPr>
+            </w:pPr>
+          </w:p>
+        </w:tc>
+        <w:tc>
+          <w:tcPr>
+            <w:tcW w:w="326" w:type="dxa"/>
+            <w:shd w:val="clear" w:color="auto" w:fill="FFFFFF" w:themeFill="background1"/>
+          </w:tcPr>
+          <w:p>
+            <w:pPr>
+              <w:spacing w:line="276" w:lineRule="auto"/>
+              <w:jc w:val="both"/>
+              <w:rPr>
+                <w:rFonts w:ascii="Times New Roman" w:hAnsi="Times New Roman" w:cs="Times New Roman"/>
+              </w:rPr>
+            </w:pPr>
+          </w:p>
+        </w:tc>
+        <w:tc>
+          <w:tcPr>
+            <w:tcW w:w="326" w:type="dxa"/>
+            <w:shd w:val="clear" w:color="auto" w:fill="808080" w:themeFill="background1" w:themeFillShade="80"/>
+          </w:tcPr>
+          <w:p>
+            <w:pPr>
+              <w:spacing w:line="276" w:lineRule="auto"/>
+              <w:jc w:val="both"/>
+              <w:rPr>
+                <w:rFonts w:ascii="Times New Roman" w:hAnsi="Times New Roman" w:cs="Times New Roman"/>
+              </w:rPr>
+            </w:pPr>
+          </w:p>
+        </w:tc>
+        <w:tc>
+          <w:tcPr>
+            <w:tcW w:w="326" w:type="dxa"/>
+            <w:shd w:val="clear" w:color="auto" w:fill="808080" w:themeFill="background1" w:themeFillShade="80"/>
+          </w:tcPr>
+          <w:p>
+            <w:pPr>
+              <w:spacing w:line="276" w:lineRule="auto"/>
+              <w:jc w:val="both"/>
+              <w:rPr>
+                <w:rFonts w:ascii="Times New Roman" w:hAnsi="Times New Roman" w:cs="Times New Roman"/>
+              </w:rPr>
+            </w:pPr>
+          </w:p>
+        </w:tc>
+        <w:tc>
+          <w:tcPr>
+            <w:tcW w:w="326" w:type="dxa"/>
+          </w:tcPr>
+          <w:p>
+            <w:pPr>
+              <w:spacing w:line="276" w:lineRule="auto"/>
+              <w:jc w:val="both"/>
+              <w:rPr>
+                <w:rFonts w:ascii="Times New Roman" w:hAnsi="Times New Roman" w:cs="Times New Roman"/>
+              </w:rPr>
+            </w:pPr>
+          </w:p>
+        </w:tc>
+        <w:tc>
+          <w:tcPr>
+            <w:tcW w:w="326" w:type="dxa"/>
+          </w:tcPr>
+          <w:p>
+            <w:pPr>
+              <w:spacing w:line="276" w:lineRule="auto"/>
+              <w:jc w:val="both"/>
+              <w:rPr>
+                <w:rFonts w:ascii="Times New Roman" w:hAnsi="Times New Roman" w:cs="Times New Roman"/>
+              </w:rPr>
+            </w:pPr>
+          </w:p>
+        </w:tc>
+        <w:tc>
+          <w:tcPr>
+            <w:tcW w:w="326" w:type="dxa"/>
+          </w:tcPr>
+          <w:p>
+            <w:pPr>
+              <w:spacing w:line="276" w:lineRule="auto"/>
+              <w:jc w:val="both"/>
+              <w:rPr>
+                <w:rFonts w:ascii="Times New Roman" w:hAnsi="Times New Roman" w:cs="Times New Roman"/>
+              </w:rPr>
+            </w:pPr>
+          </w:p>
+        </w:tc>
+        <w:tc>
+          <w:tcPr>
+            <w:tcW w:w="334" w:type="dxa"/>
+          </w:tcPr>
+          <w:p>
+            <w:pPr>
+              <w:spacing w:line="276" w:lineRule="auto"/>
+              <w:jc w:val="both"/>
+              <w:rPr>
+                <w:rFonts w:ascii="Times New Roman" w:hAnsi="Times New Roman" w:cs="Times New Roman"/>
+              </w:rPr>
+            </w:pPr>
+          </w:p>
+        </w:tc>
+        <w:tc>
+          <w:tcPr>
+            <w:tcW w:w="334" w:type="dxa"/>
+          </w:tcPr>
+          <w:p>
+            <w:pPr>
+              <w:spacing w:line="276" w:lineRule="auto"/>
+              <w:jc w:val="both"/>
+              <w:rPr>
+                <w:rFonts w:ascii="Times New Roman" w:hAnsi="Times New Roman" w:cs="Times New Roman"/>
+              </w:rPr>
+            </w:pPr>
+          </w:p>
+        </w:tc>
+        <w:tc>
+          <w:tcPr>
+            <w:tcW w:w="334" w:type="dxa"/>
+          </w:tcPr>
+          <w:p>
+            <w:pPr>
+              <w:spacing w:line="276" w:lineRule="auto"/>
+              <w:jc w:val="both"/>
+              <w:rPr>
+                <w:rFonts w:ascii="Times New Roman" w:hAnsi="Times New Roman" w:cs="Times New Roman"/>
+              </w:rPr>
+            </w:pPr>
+          </w:p>
+        </w:tc>
+      </w:tr>
+      <w:tr>
+        <w:tc>
+          <w:tcPr>
+            <w:tcW w:w="2689" w:type="dxa"/>
+            <w:tcBorders>
+              <w:right w:val="single" w:sz="2" w:space="0" w:color="auto"/>
+            </w:tcBorders>
+          </w:tcPr>
+          <w:p>
+            <w:pPr>
+              <w:spacing w:line="276" w:lineRule="auto"/>
+              <w:rPr>
+                <w:rFonts w:ascii="Times New Roman" w:hAnsi="Times New Roman" w:cs="Times New Roman"/>
+              </w:rPr>
+            </w:pPr>
+            <w:r>
+              <w:rPr>
+                <w:rFonts w:ascii="Times New Roman" w:hAnsi="Times New Roman" w:cs="Times New Roman"/>
+              </w:rPr>
+              <w:t>Pembuatan landing page</w:t>
+            </w:r>
+          </w:p>
+        </w:tc>
+        <w:tc>
+          <w:tcPr>
+            <w:tcW w:w="327" w:type="dxa"/>
+            <w:tcBorders>
+              <w:top w:val="single" w:sz="2" w:space="0" w:color="auto"/>
+              <w:left w:val="single" w:sz="2" w:space="0" w:color="auto"/>
+              <w:bottom w:val="single" w:sz="2" w:space="0" w:color="auto"/>
+              <w:right w:val="single" w:sz="2" w:space="0" w:color="auto"/>
+            </w:tcBorders>
+          </w:tcPr>
+          <w:p>
+            <w:pPr>
+              <w:spacing w:line="276" w:lineRule="auto"/>
+              <w:jc w:val="both"/>
+              <w:rPr>
+                <w:rFonts w:ascii="Times New Roman" w:hAnsi="Times New Roman" w:cs="Times New Roman"/>
+              </w:rPr>
+            </w:pPr>
+          </w:p>
+        </w:tc>
+        <w:tc>
+          <w:tcPr>
+            <w:tcW w:w="326" w:type="dxa"/>
+            <w:tcBorders>
+              <w:top w:val="single" w:sz="2" w:space="0" w:color="auto"/>
+              <w:left w:val="single" w:sz="2" w:space="0" w:color="auto"/>
+              <w:bottom w:val="single" w:sz="2" w:space="0" w:color="auto"/>
+              <w:right w:val="single" w:sz="2" w:space="0" w:color="auto"/>
+            </w:tcBorders>
+          </w:tcPr>
+          <w:p>
+            <w:pPr>
+              <w:spacing w:line="276" w:lineRule="auto"/>
+              <w:jc w:val="both"/>
+              <w:rPr>
+                <w:rFonts w:ascii="Times New Roman" w:hAnsi="Times New Roman" w:cs="Times New Roman"/>
+              </w:rPr>
+            </w:pPr>
+          </w:p>
+        </w:tc>
+        <w:tc>
+          <w:tcPr>
+            <w:tcW w:w="326" w:type="dxa"/>
+            <w:tcBorders>
+              <w:top w:val="single" w:sz="2" w:space="0" w:color="auto"/>
+              <w:left w:val="single" w:sz="2" w:space="0" w:color="auto"/>
+              <w:bottom w:val="single" w:sz="2" w:space="0" w:color="auto"/>
+              <w:right w:val="single" w:sz="2" w:space="0" w:color="auto"/>
+            </w:tcBorders>
+          </w:tcPr>
+          <w:p>
+            <w:pPr>
+              <w:spacing w:line="276" w:lineRule="auto"/>
+              <w:jc w:val="both"/>
+              <w:rPr>
+                <w:rFonts w:ascii="Times New Roman" w:hAnsi="Times New Roman" w:cs="Times New Roman"/>
+              </w:rPr>
+            </w:pPr>
+          </w:p>
+        </w:tc>
+        <w:tc>
+          <w:tcPr>
+            <w:tcW w:w="326" w:type="dxa"/>
+            <w:tcBorders>
+              <w:top w:val="single" w:sz="2" w:space="0" w:color="auto"/>
+              <w:left w:val="single" w:sz="2" w:space="0" w:color="auto"/>
+              <w:bottom w:val="single" w:sz="2" w:space="0" w:color="auto"/>
+              <w:right w:val="single" w:sz="2" w:space="0" w:color="auto"/>
+            </w:tcBorders>
+          </w:tcPr>
+          <w:p>
+            <w:pPr>
+              <w:spacing w:line="276" w:lineRule="auto"/>
+              <w:jc w:val="both"/>
+              <w:rPr>
+                <w:rFonts w:ascii="Times New Roman" w:hAnsi="Times New Roman" w:cs="Times New Roman"/>
+              </w:rPr>
+            </w:pPr>
+          </w:p>
+        </w:tc>
+        <w:tc>
+          <w:tcPr>
+            <w:tcW w:w="326" w:type="dxa"/>
+            <w:tcBorders>
+              <w:left w:val="single" w:sz="2" w:space="0" w:color="auto"/>
+            </w:tcBorders>
+            <w:shd w:val="clear" w:color="auto" w:fill="auto"/>
+          </w:tcPr>
+          <w:p>
+            <w:pPr>
+              <w:spacing w:line="276" w:lineRule="auto"/>
+              <w:jc w:val="both"/>
+              <w:rPr>
+                <w:rFonts w:ascii="Times New Roman" w:hAnsi="Times New Roman" w:cs="Times New Roman"/>
+              </w:rPr>
+            </w:pPr>
+          </w:p>
+        </w:tc>
+        <w:tc>
+          <w:tcPr>
+            <w:tcW w:w="326" w:type="dxa"/>
+            <w:shd w:val="clear" w:color="auto" w:fill="auto"/>
+          </w:tcPr>
+          <w:p>
+            <w:pPr>
+              <w:spacing w:line="276" w:lineRule="auto"/>
+              <w:jc w:val="both"/>
+              <w:rPr>
+                <w:rFonts w:ascii="Times New Roman" w:hAnsi="Times New Roman" w:cs="Times New Roman"/>
+              </w:rPr>
+            </w:pPr>
+          </w:p>
+        </w:tc>
+        <w:tc>
+          <w:tcPr>
+            <w:tcW w:w="326" w:type="dxa"/>
+            <w:shd w:val="clear" w:color="auto" w:fill="auto"/>
+          </w:tcPr>
+          <w:p>
+            <w:pPr>
+              <w:spacing w:line="276" w:lineRule="auto"/>
+              <w:jc w:val="both"/>
+              <w:rPr>
+                <w:rFonts w:ascii="Times New Roman" w:hAnsi="Times New Roman" w:cs="Times New Roman"/>
+              </w:rPr>
+            </w:pPr>
+          </w:p>
+        </w:tc>
+        <w:tc>
+          <w:tcPr>
+            <w:tcW w:w="326" w:type="dxa"/>
+            <w:shd w:val="clear" w:color="auto" w:fill="auto"/>
+          </w:tcPr>
+          <w:p>
+            <w:pPr>
+              <w:spacing w:line="276" w:lineRule="auto"/>
+              <w:jc w:val="both"/>
+              <w:rPr>
+                <w:rFonts w:ascii="Times New Roman" w:hAnsi="Times New Roman" w:cs="Times New Roman"/>
+              </w:rPr>
+            </w:pPr>
+          </w:p>
+        </w:tc>
+        <w:tc>
+          <w:tcPr>
+            <w:tcW w:w="326" w:type="dxa"/>
+            <w:shd w:val="clear" w:color="auto" w:fill="FFFFFF" w:themeFill="background1"/>
+          </w:tcPr>
+          <w:p>
+            <w:pPr>
+              <w:spacing w:line="276" w:lineRule="auto"/>
+              <w:jc w:val="both"/>
+              <w:rPr>
+                <w:rFonts w:ascii="Times New Roman" w:hAnsi="Times New Roman" w:cs="Times New Roman"/>
+              </w:rPr>
+            </w:pPr>
+          </w:p>
+        </w:tc>
+        <w:tc>
+          <w:tcPr>
+            <w:tcW w:w="326" w:type="dxa"/>
+            <w:shd w:val="clear" w:color="auto" w:fill="FFFFFF" w:themeFill="background1"/>
+          </w:tcPr>
+          <w:p>
+            <w:pPr>
+              <w:spacing w:line="276" w:lineRule="auto"/>
+              <w:jc w:val="both"/>
+              <w:rPr>
+                <w:rFonts w:ascii="Times New Roman" w:hAnsi="Times New Roman" w:cs="Times New Roman"/>
+              </w:rPr>
+            </w:pPr>
+          </w:p>
+        </w:tc>
+        <w:tc>
+          <w:tcPr>
+            <w:tcW w:w="326" w:type="dxa"/>
+            <w:shd w:val="clear" w:color="auto" w:fill="808080" w:themeFill="background1" w:themeFillShade="80"/>
+          </w:tcPr>
+          <w:p>
+            <w:pPr>
+              <w:spacing w:line="276" w:lineRule="auto"/>
+              <w:jc w:val="both"/>
+              <w:rPr>
+                <w:rFonts w:ascii="Times New Roman" w:hAnsi="Times New Roman" w:cs="Times New Roman"/>
+              </w:rPr>
+            </w:pPr>
+          </w:p>
+        </w:tc>
+        <w:tc>
+          <w:tcPr>
+            <w:tcW w:w="326" w:type="dxa"/>
+            <w:shd w:val="clear" w:color="auto" w:fill="808080" w:themeFill="background1" w:themeFillShade="80"/>
+          </w:tcPr>
+          <w:p>
+            <w:pPr>
+              <w:spacing w:line="276" w:lineRule="auto"/>
+              <w:jc w:val="both"/>
+              <w:rPr>
+                <w:rFonts w:ascii="Times New Roman" w:hAnsi="Times New Roman" w:cs="Times New Roman"/>
+              </w:rPr>
+            </w:pPr>
+          </w:p>
+        </w:tc>
+        <w:tc>
+          <w:tcPr>
+            <w:tcW w:w="326" w:type="dxa"/>
+            <w:shd w:val="clear" w:color="auto" w:fill="FFFFFF" w:themeFill="background1"/>
+          </w:tcPr>
+          <w:p>
+            <w:pPr>
+              <w:spacing w:line="276" w:lineRule="auto"/>
+              <w:jc w:val="both"/>
+              <w:rPr>
+                <w:rFonts w:ascii="Times New Roman" w:hAnsi="Times New Roman" w:cs="Times New Roman"/>
+              </w:rPr>
+            </w:pPr>
+          </w:p>
+        </w:tc>
+        <w:tc>
+          <w:tcPr>
+            <w:tcW w:w="334" w:type="dxa"/>
+          </w:tcPr>
+          <w:p>
+            <w:pPr>
+              <w:spacing w:line="276" w:lineRule="auto"/>
+              <w:jc w:val="both"/>
+              <w:rPr>
+                <w:rFonts w:ascii="Times New Roman" w:hAnsi="Times New Roman" w:cs="Times New Roman"/>
+              </w:rPr>
+            </w:pPr>
+          </w:p>
+        </w:tc>
+        <w:tc>
+          <w:tcPr>
+            <w:tcW w:w="334" w:type="dxa"/>
+          </w:tcPr>
+          <w:p>
+            <w:pPr>
+              <w:spacing w:line="276" w:lineRule="auto"/>
+              <w:jc w:val="both"/>
+              <w:rPr>
+                <w:rFonts w:ascii="Times New Roman" w:hAnsi="Times New Roman" w:cs="Times New Roman"/>
+              </w:rPr>
+            </w:pPr>
+          </w:p>
+        </w:tc>
+        <w:tc>
+          <w:tcPr>
+            <w:tcW w:w="334" w:type="dxa"/>
+          </w:tcPr>
+          <w:p>
+            <w:pPr>
+              <w:spacing w:line="276" w:lineRule="auto"/>
+              <w:jc w:val="both"/>
+              <w:rPr>
+                <w:rFonts w:ascii="Times New Roman" w:hAnsi="Times New Roman" w:cs="Times New Roman"/>
+              </w:rPr>
+            </w:pPr>
+          </w:p>
+        </w:tc>
+      </w:tr>
+    </w:tbl>
+    <w:p>
+      <w:pPr>
+        <w:spacing w:line="480" w:lineRule="auto"/>
+        <w:jc w:val="both"/>
+        <w:rPr>
+          <w:rFonts w:ascii="Times New Roman" w:hAnsi="Times New Roman" w:cs="Times New Roman"/>
+        </w:rPr>
+      </w:pPr>
+    </w:p>
+    <w:p>
+      <w:pPr>
+        <w:rPr>
+          <w:rFonts w:ascii="Times New Roman" w:hAnsi="Times New Roman" w:cs="Times New Roman"/>
+        </w:rPr>
+      </w:pPr>
+      <w:r>
+        <w:rPr>
+          <w:rFonts w:ascii="Times New Roman" w:hAnsi="Times New Roman" w:cs="Times New Roman"/>
+        </w:rPr>
+        <w:br w:type="page"/>
+      </w:r>
+    </w:p>
+    <w:p>
+      <w:pPr>
+        <w:pStyle w:val="Heading2"/>
+      </w:pPr>
+      <w:r>
+        <w:lastRenderedPageBreak/>
+        <w:t>BAB II.</w:t>
+      </w:r>
+      <w:r>
+        <w:br/>
+        <w:t>INSTANSI MITRA</w:t>
+      </w:r>
+    </w:p>
+    <w:p>
+      <w:pPr>
+        <w:pStyle w:val="Heading3"/>
+      </w:pPr>
+      <w:r>
+        <w:t>A. Profil Instansi Mitra</w:t>
+      </w:r>
+    </w:p>
+    <w:p>
+      <w:pPr>
+        <w:spacing w:line="480" w:lineRule="auto"/>
+        <w:jc w:val="both"/>
+        <w:rPr>
+          <w:rFonts w:ascii="Times New Roman" w:hAnsi="Times New Roman" w:cs="Times New Roman"/>
+        </w:rPr>
+      </w:pPr>
+      <w:r>
+        <w:rPr>
+          <w:rFonts w:ascii="Times New Roman" w:hAnsi="Times New Roman" w:cs="Times New Roman"/>
+        </w:rPr>
         <w:t>sss</w:t>
+      </w:r>
+    </w:p>
+    <w:p>
+      <w:pPr>
+        <w:pStyle w:val="Heading3"/>
+      </w:pPr>
+      <w:r>
+        <w:t>B. Struktur Organisasi Mitra</w:t>
+      </w:r>
+    </w:p>
+    <w:p>
+      <w:pPr>
+        <w:spacing w:line="480" w:lineRule="auto"/>
+        <w:jc w:val="both"/>
+        <w:rPr>
+          <w:rFonts w:ascii="Times New Roman" w:hAnsi="Times New Roman" w:cs="Times New Roman"/>
+        </w:rPr>
+      </w:pPr>
+      <w:r>
+        <w:rPr>
+          <w:rFonts w:ascii="Times New Roman" w:hAnsi="Times New Roman" w:cs="Times New Roman"/>
+        </w:rPr>
+        <w:t>sss</w:t>
+      </w:r>
+    </w:p>
+    <w:p>
+      <w:pPr>
+        <w:pStyle w:val="Heading3"/>
+      </w:pPr>
+      <w:r>
+        <w:t xml:space="preserve">C. </w:t>
+      </w:r>
+      <w:r>
+        <w:t>Lokasi Instansi Mitr</w:t>
+      </w:r>
+      <w:r>
+        <w:t>a</w:t>
+      </w:r>
+    </w:p>
+    <w:p>
+      <w:pPr>
+        <w:spacing w:line="480" w:lineRule="auto"/>
+        <w:jc w:val="both"/>
+        <w:rPr>
+          <w:rFonts w:ascii="Times New Roman" w:hAnsi="Times New Roman" w:cs="Times New Roman"/>
+        </w:rPr>
+      </w:pPr>
+      <w:r>
+        <w:rPr>
+          <w:rFonts w:ascii="Times New Roman" w:hAnsi="Times New Roman" w:cs="Times New Roman"/>
+        </w:rPr>
+        <w:t>ss</w:t>
       </w:r>
     </w:p>
     <w:sectPr>
@@ -2386,6 +4265,7 @@
   <w:style w:type="character" w:default="1" w:styleId="DefaultParagraphFont">
     <w:name w:val="Default Paragraph Font"/>
     <w:uiPriority w:val="1"/>
+    <w:semiHidden/>
     <w:unhideWhenUsed/>
   </w:style>
   <w:style w:type="table" w:default="1" w:styleId="TableNormal">

</xml_diff>

<commit_message>
Bab 2 selesai, next cicil bab 3
</commit_message>
<xml_diff>
--- a/non-website/Laporan Akhir KP/2203040182 - Dhika Ramadhan Saputra - Laporan KP.docx
+++ b/non-website/Laporan Akhir KP/2203040182 - Dhika Ramadhan Saputra - Laporan KP.docx
@@ -393,7 +393,19 @@
         <w:rPr>
           <w:rFonts w:ascii="Times New Roman" w:hAnsi="Times New Roman" w:cs="Times New Roman"/>
         </w:rPr>
-        <w:t>Dalam proses penyusunan laporan ini, penulis menyadari bahwa tanpa dukungan, bimbingan, serta doa dari berbagai pihak, laporan ini tidak akan terselesaikan dengan baik. Oleh karena itu, penulis ingin menyampaikan terima kasih yang sebesar-besarnya kepada Allah SWT atas segala limpahan rahmat dan kemudahan yang diberikan, kepada diri sendiri atas usaha dan ketekunan dalam menjalani setiap proses Kerja Praktik, kepada orang tua tercinta atas kasih sayang, doa, dan dukungan yang tiada henti, kepada Dosen Pembimbing atas waktu, bimbingan, dan arahan yang sangat berarti, serta kepada Mitra Proyek, Badan Publikasi dan Admisi UMP</w:t>
+        <w:t xml:space="preserve">Dalam proses penyusunan laporan ini, penulis menyadari bahwa tanpa dukungan, bimbingan, serta doa dari berbagai pihak, laporan ini tidak akan terselesaikan dengan baik. Oleh karena itu, penulis ingin menyampaikan terima kasih yang sebesar-besarnya kepada Allah SWT atas segala limpahan rahmat dan kemudahan yang diberikan, kepada diri sendiri atas usaha dan ketekunan dalam menjalani setiap proses Kerja Praktik, kepada orang tua tercinta atas kasih sayang, doa, dan dukungan yang tiada henti, kepada Dosen Pembimbing atas waktu, bimbingan, dan arahan yang sangat berarti, serta kepada Mitra Proyek, </w:t>
+      </w:r>
+      <w:r>
+        <w:rPr>
+          <w:rFonts w:ascii="Times New Roman" w:hAnsi="Times New Roman" w:cs="Times New Roman"/>
+        </w:rPr>
+        <w:t>Biro</w:t>
+      </w:r>
+      <w:r>
+        <w:rPr>
+          <w:rFonts w:ascii="Times New Roman" w:hAnsi="Times New Roman" w:cs="Times New Roman"/>
+        </w:rPr>
+        <w:t xml:space="preserve"> Publikasi dan Admisi UMP</w:t>
       </w:r>
       <w:r>
         <w:rPr>
@@ -590,7 +602,19 @@
         <w:rPr>
           <w:rFonts w:ascii="Times New Roman" w:hAnsi="Times New Roman" w:cs="Times New Roman"/>
         </w:rPr>
-        <w:t>menggunakan data internal Badan Publikasi dan Admisi Universitas Muhammadiyah purwokerto</w:t>
+        <w:t xml:space="preserve">menggunakan data internal </w:t>
+      </w:r>
+      <w:r>
+        <w:rPr>
+          <w:rFonts w:ascii="Times New Roman" w:hAnsi="Times New Roman" w:cs="Times New Roman"/>
+        </w:rPr>
+        <w:t>Biro</w:t>
+      </w:r>
+      <w:r>
+        <w:rPr>
+          <w:rFonts w:ascii="Times New Roman" w:hAnsi="Times New Roman" w:cs="Times New Roman"/>
+        </w:rPr>
+        <w:t xml:space="preserve"> Publikasi dan Admisi Universitas Muhammadiyah purwokerto</w:t>
       </w:r>
       <w:r>
         <w:rPr>
@@ -628,7 +652,19 @@
         <w:rPr>
           <w:rFonts w:ascii="Times New Roman" w:hAnsi="Times New Roman" w:cs="Times New Roman"/>
         </w:rPr>
-        <w:t xml:space="preserve">. Tujuan utama dari kegiatan ini adalah untuk membantu Badan Publikasi dan Admisi UMP dalam menganalisis tren, distribusi, serta demografi </w:t>
+        <w:t xml:space="preserve">. Tujuan utama dari kegiatan ini adalah untuk membantu </w:t>
+      </w:r>
+      <w:r>
+        <w:rPr>
+          <w:rFonts w:ascii="Times New Roman" w:hAnsi="Times New Roman" w:cs="Times New Roman"/>
+        </w:rPr>
+        <w:t>Biro</w:t>
+      </w:r>
+      <w:r>
+        <w:rPr>
+          <w:rFonts w:ascii="Times New Roman" w:hAnsi="Times New Roman" w:cs="Times New Roman"/>
+        </w:rPr>
+        <w:t xml:space="preserve"> Publikasi dan Admisi UMP dalam menganalisis tren, distribusi, serta demografi </w:t>
       </w:r>
       <w:r>
         <w:rPr>
@@ -972,7 +1008,19 @@
         <w:rPr>
           <w:rFonts w:ascii="Times New Roman" w:hAnsi="Times New Roman" w:cs="Times New Roman"/>
         </w:rPr>
-        <w:t>Membantu pihak universitas, khususnya Badan Publikasi dan Admisi UMP, dalam mengambil keputusan strategis berbasis data.</w:t>
+        <w:t xml:space="preserve">Membantu pihak universitas, khususnya </w:t>
+      </w:r>
+      <w:r>
+        <w:rPr>
+          <w:rFonts w:ascii="Times New Roman" w:hAnsi="Times New Roman" w:cs="Times New Roman"/>
+        </w:rPr>
+        <w:t>Biro</w:t>
+      </w:r>
+      <w:r>
+        <w:rPr>
+          <w:rFonts w:ascii="Times New Roman" w:hAnsi="Times New Roman" w:cs="Times New Roman"/>
+        </w:rPr>
+        <w:t xml:space="preserve"> Publikasi dan Admisi UMP, dalam mengambil keputusan strategis berbasis data.</w:t>
       </w:r>
     </w:p>
     <w:p>
@@ -1008,7 +1056,19 @@
         <w:rPr>
           <w:rFonts w:ascii="Times New Roman" w:hAnsi="Times New Roman" w:cs="Times New Roman"/>
         </w:rPr>
-        <w:t>Proyek ini dilaksanakan di Universitas Muhammadiyah Purwokerto bekerja sama dengan Badan Publikasi dan Admisi (BPA UMP) sebagai mitra utama. BPA UMP berperan dalam pengelolaan data penerimaan mahasiswa serta strategi promosi universitas, sehingga hasil proyek ini diharapkan dapat memberikan kontribusi nyata dalam perencanaan pemasaran yang lebih optimal.</w:t>
+        <w:t xml:space="preserve">Proyek ini dilaksanakan di Universitas Muhammadiyah Purwokerto bekerja sama dengan </w:t>
+      </w:r>
+      <w:r>
+        <w:rPr>
+          <w:rFonts w:ascii="Times New Roman" w:hAnsi="Times New Roman" w:cs="Times New Roman"/>
+        </w:rPr>
+        <w:t>Biro</w:t>
+      </w:r>
+      <w:r>
+        <w:rPr>
+          <w:rFonts w:ascii="Times New Roman" w:hAnsi="Times New Roman" w:cs="Times New Roman"/>
+        </w:rPr>
+        <w:t xml:space="preserve"> Publikasi dan Admisi (BPA UMP) sebagai mitra utama. BPA UMP berperan dalam pengelolaan data penerimaan mahasiswa serta strategi promosi universitas, sehingga hasil proyek ini diharapkan dapat memberikan kontribusi nyata dalam perencanaan pemasaran yang lebih optimal.</w:t>
       </w:r>
     </w:p>
     <w:p>
@@ -1110,7 +1170,13 @@
         <w:rPr>
           <w:rFonts w:ascii="Times New Roman" w:hAnsi="Times New Roman" w:cs="Times New Roman"/>
         </w:rPr>
-        <w:t>Badan Publikasi dan Admisi (BPA UMP) sebagai mitra proyek, bukan secara langsung dari database utama universitas.</w:t>
+        <w:t>Biro</w:t>
+      </w:r>
+      <w:r>
+        <w:rPr>
+          <w:rFonts w:ascii="Times New Roman" w:hAnsi="Times New Roman" w:cs="Times New Roman"/>
+        </w:rPr>
+        <w:t xml:space="preserve"> Publikasi dan Admisi (BPA UMP) sebagai mitra proyek, bukan secara langsung dari database utama universitas.</w:t>
       </w:r>
     </w:p>
     <w:p>
@@ -1451,11 +1517,9 @@
     </w:p>
     <w:p>
       <w:pPr>
+        <w:keepNext/>
         <w:spacing w:line="480" w:lineRule="auto"/>
         <w:jc w:val="center"/>
-        <w:rPr>
-          <w:rFonts w:ascii="Times New Roman" w:hAnsi="Times New Roman" w:cs="Times New Roman"/>
-        </w:rPr>
       </w:pPr>
       <w:r>
         <w:rPr>
@@ -1463,9 +1527,9 @@
           <w:noProof/>
         </w:rPr>
         <w:drawing>
-          <wp:inline distT="0" distB="0" distL="0" distR="0" wp14:anchorId="091CD487" wp14:editId="539659EF">
-            <wp:extent cx="2810043" cy="7200000"/>
-            <wp:effectExtent l="0" t="0" r="9525" b="1270"/>
+          <wp:inline distT="0" distB="0" distL="0" distR="0" wp14:anchorId="091CD487" wp14:editId="7B27F6F2">
+            <wp:extent cx="2683589" cy="6876000"/>
+            <wp:effectExtent l="0" t="0" r="2540" b="1270"/>
             <wp:docPr id="426171956" name="Picture 1"/>
             <wp:cNvGraphicFramePr>
               <a:graphicFrameLocks xmlns:a="http://schemas.openxmlformats.org/drawingml/2006/main" noChangeAspect="1"/>
@@ -1492,7 +1556,7 @@
                   <pic:spPr>
                     <a:xfrm>
                       <a:off x="0" y="0"/>
-                      <a:ext cx="2810043" cy="7200000"/>
+                      <a:ext cx="2683589" cy="6876000"/>
                     </a:xfrm>
                     <a:prstGeom prst="rect">
                       <a:avLst/>
@@ -1503,6 +1567,29 @@
             </a:graphic>
           </wp:inline>
         </w:drawing>
+      </w:r>
+    </w:p>
+    <w:p>
+      <w:pPr>
+        <w:pStyle w:val="Caption"/>
+        <w:jc w:val="center"/>
+        <w:rPr>
+          <w:rFonts w:ascii="Times New Roman" w:hAnsi="Times New Roman" w:cs="Times New Roman"/>
+        </w:rPr>
+      </w:pPr>
+      <w:r>
+        <w:t xml:space="preserve">gambar </w:t>
+      </w:r>
+      <w:fldSimple w:instr=" SEQ gambar \* ARABIC ">
+        <w:r>
+          <w:rPr>
+            <w:noProof/>
+          </w:rPr>
+          <w:t>1</w:t>
+        </w:r>
+      </w:fldSimple>
+      <w:r>
+        <w:t xml:space="preserve"> Tahapan Pelaksanaan</w:t>
       </w:r>
     </w:p>
     <w:p>
@@ -3234,6 +3321,7 @@
     <w:p>
       <w:pPr>
         <w:spacing w:line="480" w:lineRule="auto"/>
+        <w:ind w:firstLine="720"/>
         <w:jc w:val="both"/>
         <w:rPr>
           <w:rFonts w:ascii="Times New Roman" w:hAnsi="Times New Roman" w:cs="Times New Roman"/>
@@ -3243,7 +3331,29 @@
         <w:rPr>
           <w:rFonts w:ascii="Times New Roman" w:hAnsi="Times New Roman" w:cs="Times New Roman"/>
         </w:rPr>
-        <w:t>sss</w:t>
+        <w:t>Biro</w:t>
+      </w:r>
+      <w:r>
+        <w:rPr>
+          <w:rFonts w:ascii="Times New Roman" w:hAnsi="Times New Roman" w:cs="Times New Roman"/>
+        </w:rPr>
+        <w:t xml:space="preserve"> Publikasi dan Admisi Universitas Muhammadiyah Purwokerto (BPA UMP) merupakan salah satu unit pelaksana administrasi di lingkungan Universitas Muhammadiyah Purwokerto yang memiliki peran strategis dalam bidang promosi, publikasi, dan penerimaan mahasiswa baru. BPA UMP bertanggung jawab untuk menyusun dan melaksanakan strategi promosi universitas, mengelola proses penerimaan mahasiswa baru, serta menyebarluaskan informasi mengenai UMP kepada masyarakat melalui berbagai media, baik cetak, elektronik, maupun digital.</w:t>
+      </w:r>
+    </w:p>
+    <w:p>
+      <w:pPr>
+        <w:spacing w:line="480" w:lineRule="auto"/>
+        <w:ind w:firstLine="720"/>
+        <w:jc w:val="both"/>
+        <w:rPr>
+          <w:rFonts w:ascii="Times New Roman" w:hAnsi="Times New Roman" w:cs="Times New Roman"/>
+        </w:rPr>
+      </w:pPr>
+      <w:r>
+        <w:rPr>
+          <w:rFonts w:ascii="Times New Roman" w:hAnsi="Times New Roman" w:cs="Times New Roman"/>
+        </w:rPr>
+        <w:t>Sebagai garda terdepan dalam menarik minat calon mahasiswa, BPA UMP secara aktif melakukan sosialisasi dan promosi ke sekolah-sekolah, mengikuti pameran pendidikan, serta memanfaatkan media sosial dan website resmi universitas. Selain itu, BPA UMP juga berperan penting dalam pengelolaan data pendaftar, mulai dari proses pendaftaran, seleksi, hingga pengumuman hasil seleksi mahasiswa baru.</w:t>
       </w:r>
     </w:p>
     <w:p>
@@ -3256,6 +3366,171 @@
     </w:p>
     <w:p>
       <w:pPr>
+        <w:spacing w:line="480" w:lineRule="auto"/>
+        <w:ind w:firstLine="720"/>
+        <w:jc w:val="both"/>
+        <w:rPr>
+          <w:rFonts w:ascii="Times New Roman" w:hAnsi="Times New Roman" w:cs="Times New Roman"/>
+        </w:rPr>
+      </w:pPr>
+      <w:r>
+        <w:rPr>
+          <w:rFonts w:ascii="Times New Roman" w:hAnsi="Times New Roman" w:cs="Times New Roman"/>
+        </w:rPr>
+        <w:t>Biro</w:t>
+      </w:r>
+      <w:r>
+        <w:rPr>
+          <w:rFonts w:ascii="Times New Roman" w:hAnsi="Times New Roman" w:cs="Times New Roman"/>
+        </w:rPr>
+        <w:t xml:space="preserve"> Publikasi dan Admisi Universitas Muhammadiyah Purwokerto (BPA UMP) memiliki struktur organisasi yang mendukung pelaksanaan tugas-tugas di bidang promosi, publikasi, dan penerimaan mahasiswa baru</w:t>
+      </w:r>
+      <w:r>
+        <w:rPr>
+          <w:rFonts w:ascii="Times New Roman" w:hAnsi="Times New Roman" w:cs="Times New Roman"/>
+        </w:rPr>
+        <w:t xml:space="preserve">. </w:t>
+      </w:r>
+      <w:r>
+        <w:rPr>
+          <w:rFonts w:ascii="Times New Roman" w:hAnsi="Times New Roman" w:cs="Times New Roman"/>
+        </w:rPr>
+        <w:t>S</w:t>
+      </w:r>
+      <w:r>
+        <w:rPr>
+          <w:rFonts w:ascii="Times New Roman" w:hAnsi="Times New Roman" w:cs="Times New Roman"/>
+        </w:rPr>
+        <w:t>truktur organisasi BPA UMP dapat digambarkan sebagai berikut</w:t>
+      </w:r>
+      <w:r>
+        <w:rPr>
+          <w:rFonts w:ascii="Times New Roman" w:hAnsi="Times New Roman" w:cs="Times New Roman"/>
+        </w:rPr>
+        <w:t>:</w:t>
+      </w:r>
+    </w:p>
+    <w:p>
+      <w:pPr>
+        <w:keepNext/>
+        <w:spacing w:line="480" w:lineRule="auto"/>
+        <w:jc w:val="center"/>
+      </w:pPr>
+      <w:r>
+        <w:rPr>
+          <w:rFonts w:ascii="Times New Roman" w:hAnsi="Times New Roman" w:cs="Times New Roman"/>
+          <w:noProof/>
+        </w:rPr>
+        <w:lastRenderedPageBreak/>
+        <w:drawing>
+          <wp:inline distT="0" distB="0" distL="0" distR="0" wp14:anchorId="3F3122D5" wp14:editId="2B2F5572">
+            <wp:extent cx="4320000" cy="3177972"/>
+            <wp:effectExtent l="0" t="0" r="4445" b="3810"/>
+            <wp:docPr id="2073668937" name="Picture 1"/>
+            <wp:cNvGraphicFramePr>
+              <a:graphicFrameLocks xmlns:a="http://schemas.openxmlformats.org/drawingml/2006/main" noChangeAspect="1"/>
+            </wp:cNvGraphicFramePr>
+            <a:graphic xmlns:a="http://schemas.openxmlformats.org/drawingml/2006/main">
+              <a:graphicData uri="http://schemas.openxmlformats.org/drawingml/2006/picture">
+                <pic:pic xmlns:pic="http://schemas.openxmlformats.org/drawingml/2006/picture">
+                  <pic:nvPicPr>
+                    <pic:cNvPr id="2073668937" name="Picture 2073668937"/>
+                    <pic:cNvPicPr/>
+                  </pic:nvPicPr>
+                  <pic:blipFill>
+                    <a:blip r:embed="rId7">
+                      <a:extLst>
+                        <a:ext uri="{28A0092B-C50C-407E-A947-70E740481C1C}">
+                          <a14:useLocalDpi xmlns:a14="http://schemas.microsoft.com/office/drawing/2010/main" val="0"/>
+                        </a:ext>
+                      </a:extLst>
+                    </a:blip>
+                    <a:stretch>
+                      <a:fillRect/>
+                    </a:stretch>
+                  </pic:blipFill>
+                  <pic:spPr>
+                    <a:xfrm>
+                      <a:off x="0" y="0"/>
+                      <a:ext cx="4320000" cy="3177972"/>
+                    </a:xfrm>
+                    <a:prstGeom prst="rect">
+                      <a:avLst/>
+                    </a:prstGeom>
+                  </pic:spPr>
+                </pic:pic>
+              </a:graphicData>
+            </a:graphic>
+          </wp:inline>
+        </w:drawing>
+      </w:r>
+    </w:p>
+    <w:p>
+      <w:pPr>
+        <w:pStyle w:val="Caption"/>
+        <w:jc w:val="center"/>
+        <w:rPr>
+          <w:rFonts w:ascii="Times New Roman" w:hAnsi="Times New Roman" w:cs="Times New Roman"/>
+        </w:rPr>
+      </w:pPr>
+      <w:r>
+        <w:t xml:space="preserve">gambar </w:t>
+      </w:r>
+      <w:fldSimple w:instr=" SEQ gambar \* ARABIC ">
+        <w:r>
+          <w:rPr>
+            <w:noProof/>
+          </w:rPr>
+          <w:t>2</w:t>
+        </w:r>
+      </w:fldSimple>
+      <w:r>
+        <w:t xml:space="preserve"> Struktur Umum Organisasi Mitra</w:t>
+      </w:r>
+    </w:p>
+    <w:p>
+      <w:pPr>
+        <w:pStyle w:val="Heading3"/>
+      </w:pPr>
+      <w:r>
+        <w:t xml:space="preserve">C. </w:t>
+      </w:r>
+      <w:r>
+        <w:t>Lokasi Instansi Mitr</w:t>
+      </w:r>
+      <w:r>
+        <w:t>a</w:t>
+      </w:r>
+    </w:p>
+    <w:p>
+      <w:pPr>
+        <w:spacing w:line="480" w:lineRule="auto"/>
+        <w:ind w:firstLine="720"/>
+        <w:jc w:val="both"/>
+        <w:rPr>
+          <w:rFonts w:ascii="Times New Roman" w:hAnsi="Times New Roman" w:cs="Times New Roman"/>
+        </w:rPr>
+      </w:pPr>
+      <w:r>
+        <w:rPr>
+          <w:rFonts w:ascii="Times New Roman" w:hAnsi="Times New Roman" w:cs="Times New Roman"/>
+        </w:rPr>
+        <w:t>Biro</w:t>
+      </w:r>
+      <w:r>
+        <w:rPr>
+          <w:rFonts w:ascii="Times New Roman" w:hAnsi="Times New Roman" w:cs="Times New Roman"/>
+        </w:rPr>
+        <w:t xml:space="preserve"> Publikasi dan Admisi Universitas Muhammadiyah Purwokerto (BPA UMP) berlokasi di lingkungan Kampus I Universitas Muhammadiyah Purwokerto, dengan alamat sebagai berikut:</w:t>
+      </w:r>
+    </w:p>
+    <w:p>
+      <w:pPr>
+        <w:pStyle w:val="ListParagraph"/>
+        <w:numPr>
+          <w:ilvl w:val="0"/>
+          <w:numId w:val="4"/>
+        </w:numPr>
         <w:spacing w:line="480" w:lineRule="auto"/>
         <w:jc w:val="both"/>
         <w:rPr>
@@ -3266,25 +3541,58 @@
         <w:rPr>
           <w:rFonts w:ascii="Times New Roman" w:hAnsi="Times New Roman" w:cs="Times New Roman"/>
         </w:rPr>
-        <w:t>sss</w:t>
-      </w:r>
-    </w:p>
-    <w:p>
-      <w:pPr>
-        <w:pStyle w:val="Heading3"/>
-      </w:pPr>
-      <w:r>
-        <w:t xml:space="preserve">C. </w:t>
-      </w:r>
-      <w:r>
-        <w:t>Lokasi Instansi Mitr</w:t>
-      </w:r>
-      <w:r>
-        <w:t>a</w:t>
-      </w:r>
-    </w:p>
-    <w:p>
-      <w:pPr>
+        <w:t>Universitas Muhammadiyah Purwokerto</w:t>
+      </w:r>
+      <w:r>
+        <w:rPr>
+          <w:rFonts w:ascii="Times New Roman" w:hAnsi="Times New Roman" w:cs="Times New Roman"/>
+        </w:rPr>
+        <w:t xml:space="preserve">: </w:t>
+      </w:r>
+      <w:r>
+        <w:rPr>
+          <w:rFonts w:ascii="Times New Roman" w:hAnsi="Times New Roman" w:cs="Times New Roman"/>
+        </w:rPr>
+        <w:t>Jl. KH. Ahmad Dahlan, Dusun III, Dukuhwaluh, Kec</w:t>
+      </w:r>
+      <w:r>
+        <w:rPr>
+          <w:rFonts w:ascii="Times New Roman" w:hAnsi="Times New Roman" w:cs="Times New Roman"/>
+        </w:rPr>
+        <w:t>amatan</w:t>
+      </w:r>
+      <w:r>
+        <w:rPr>
+          <w:rFonts w:ascii="Times New Roman" w:hAnsi="Times New Roman" w:cs="Times New Roman"/>
+        </w:rPr>
+        <w:t xml:space="preserve"> Kembaran, Kabupaten Banyumas, Jawa Tengah </w:t>
+      </w:r>
+      <w:r>
+        <w:rPr>
+          <w:rFonts w:ascii="Times New Roman" w:hAnsi="Times New Roman" w:cs="Times New Roman"/>
+        </w:rPr>
+        <w:t>(</w:t>
+      </w:r>
+      <w:r>
+        <w:rPr>
+          <w:rFonts w:ascii="Times New Roman" w:hAnsi="Times New Roman" w:cs="Times New Roman"/>
+        </w:rPr>
+        <w:t>53182</w:t>
+      </w:r>
+      <w:r>
+        <w:rPr>
+          <w:rFonts w:ascii="Times New Roman" w:hAnsi="Times New Roman" w:cs="Times New Roman"/>
+        </w:rPr>
+        <w:t>)</w:t>
+      </w:r>
+    </w:p>
+    <w:p>
+      <w:pPr>
+        <w:pStyle w:val="ListParagraph"/>
+        <w:numPr>
+          <w:ilvl w:val="0"/>
+          <w:numId w:val="4"/>
+        </w:numPr>
         <w:spacing w:line="480" w:lineRule="auto"/>
         <w:jc w:val="both"/>
         <w:rPr>
@@ -3295,7 +3603,159 @@
         <w:rPr>
           <w:rFonts w:ascii="Times New Roman" w:hAnsi="Times New Roman" w:cs="Times New Roman"/>
         </w:rPr>
-        <w:t>ss</w:t>
+        <w:t xml:space="preserve">Telepon: </w:t>
+      </w:r>
+      <w:r>
+        <w:rPr>
+          <w:rFonts w:ascii="Times New Roman" w:hAnsi="Times New Roman" w:cs="Times New Roman"/>
+        </w:rPr>
+        <w:t>(0281) 636751, 630463, 634424</w:t>
+      </w:r>
+    </w:p>
+    <w:p>
+      <w:pPr>
+        <w:pStyle w:val="ListParagraph"/>
+        <w:numPr>
+          <w:ilvl w:val="0"/>
+          <w:numId w:val="4"/>
+        </w:numPr>
+        <w:spacing w:line="480" w:lineRule="auto"/>
+        <w:jc w:val="both"/>
+        <w:rPr>
+          <w:rFonts w:ascii="Times New Roman" w:hAnsi="Times New Roman" w:cs="Times New Roman"/>
+        </w:rPr>
+      </w:pPr>
+      <w:r>
+        <w:rPr>
+          <w:rFonts w:ascii="Times New Roman" w:hAnsi="Times New Roman" w:cs="Times New Roman"/>
+        </w:rPr>
+        <w:t>Faksimili: (0281) 637239</w:t>
+      </w:r>
+    </w:p>
+    <w:p>
+      <w:pPr>
+        <w:pStyle w:val="ListParagraph"/>
+        <w:numPr>
+          <w:ilvl w:val="0"/>
+          <w:numId w:val="4"/>
+        </w:numPr>
+        <w:spacing w:line="480" w:lineRule="auto"/>
+        <w:jc w:val="both"/>
+        <w:rPr>
+          <w:rFonts w:ascii="Times New Roman" w:hAnsi="Times New Roman" w:cs="Times New Roman"/>
+        </w:rPr>
+      </w:pPr>
+      <w:r>
+        <w:rPr>
+          <w:rFonts w:ascii="Times New Roman" w:hAnsi="Times New Roman" w:cs="Times New Roman"/>
+        </w:rPr>
+        <w:t xml:space="preserve">Website: </w:t>
+      </w:r>
+      <w:hyperlink r:id="rId8" w:history="1">
+        <w:r>
+          <w:rPr>
+            <w:rStyle w:val="Hyperlink"/>
+            <w:rFonts w:ascii="Times New Roman" w:hAnsi="Times New Roman" w:cs="Times New Roman"/>
+          </w:rPr>
+          <w:t>https://um</w:t>
+        </w:r>
+        <w:r>
+          <w:rPr>
+            <w:rStyle w:val="Hyperlink"/>
+            <w:rFonts w:ascii="Times New Roman" w:hAnsi="Times New Roman" w:cs="Times New Roman"/>
+          </w:rPr>
+          <w:t>p</w:t>
+        </w:r>
+        <w:r>
+          <w:rPr>
+            <w:rStyle w:val="Hyperlink"/>
+            <w:rFonts w:ascii="Times New Roman" w:hAnsi="Times New Roman" w:cs="Times New Roman"/>
+          </w:rPr>
+          <w:t>.ac.id/</w:t>
+        </w:r>
+      </w:hyperlink>
+    </w:p>
+    <w:p>
+      <w:pPr>
+        <w:spacing w:line="480" w:lineRule="auto"/>
+        <w:jc w:val="both"/>
+        <w:rPr>
+          <w:rFonts w:ascii="Times New Roman" w:hAnsi="Times New Roman" w:cs="Times New Roman"/>
+        </w:rPr>
+      </w:pPr>
+    </w:p>
+    <w:p>
+      <w:pPr>
+        <w:spacing w:line="480" w:lineRule="auto"/>
+        <w:rPr>
+          <w:rFonts w:ascii="Times New Roman" w:hAnsi="Times New Roman" w:cs="Times New Roman"/>
+        </w:rPr>
+      </w:pPr>
+      <w:r>
+        <w:rPr>
+          <w:rFonts w:ascii="Times New Roman" w:hAnsi="Times New Roman" w:cs="Times New Roman"/>
+        </w:rPr>
+        <w:br w:type="page"/>
+      </w:r>
+    </w:p>
+    <w:p>
+      <w:pPr>
+        <w:pStyle w:val="Heading2"/>
+      </w:pPr>
+      <w:r>
+        <w:lastRenderedPageBreak/>
+        <w:t>BAB III.</w:t>
+      </w:r>
+      <w:r>
+        <w:br/>
+        <w:t>PELAKSANAAN PROYEK</w:t>
+      </w:r>
+    </w:p>
+    <w:p>
+      <w:pPr>
+        <w:pStyle w:val="Heading3"/>
+      </w:pPr>
+      <w:r>
+        <w:t>A. Hasil Tahapan Pelaksanaan</w:t>
+      </w:r>
+    </w:p>
+    <w:p>
+      <w:pPr>
+        <w:spacing w:line="480" w:lineRule="auto"/>
+        <w:rPr>
+          <w:rFonts w:ascii="Times New Roman" w:hAnsi="Times New Roman" w:cs="Times New Roman"/>
+        </w:rPr>
+      </w:pPr>
+      <w:r>
+        <w:rPr>
+          <w:rFonts w:ascii="Times New Roman" w:hAnsi="Times New Roman" w:cs="Times New Roman"/>
+        </w:rPr>
+        <w:t>ssss</w:t>
+      </w:r>
+    </w:p>
+    <w:p>
+      <w:pPr>
+        <w:pStyle w:val="Heading3"/>
+      </w:pPr>
+      <w:r>
+        <w:t>B.</w:t>
+      </w:r>
+      <w:r>
+        <w:t xml:space="preserve"> Kendala Pelaksanaan</w:t>
+      </w:r>
+    </w:p>
+    <w:p>
+      <w:pPr>
+        <w:spacing w:line="480" w:lineRule="auto"/>
+        <w:rPr>
+          <w:rFonts w:ascii="Times New Roman" w:hAnsi="Times New Roman" w:cs="Times New Roman"/>
+        </w:rPr>
+      </w:pPr>
+      <w:r>
+        <w:rPr>
+          <w:rFonts w:ascii="Times New Roman" w:hAnsi="Times New Roman" w:cs="Times New Roman"/>
+        </w:rPr>
+        <w:t>sss</w:t>
       </w:r>
     </w:p>
     <w:sectPr>
@@ -3649,6 +4109,119 @@
       </w:rPr>
     </w:lvl>
   </w:abstractNum>
+  <w:abstractNum w:abstractNumId="3" w15:restartNumberingAfterBreak="0">
+    <w:nsid w:val="75AD4CC8"/>
+    <w:multiLevelType w:val="hybridMultilevel"/>
+    <w:tmpl w:val="CB147842"/>
+    <w:lvl w:ilvl="0" w:tplc="04090001">
+      <w:start w:val="1"/>
+      <w:numFmt w:val="bullet"/>
+      <w:lvlText w:val=""/>
+      <w:lvlJc w:val="left"/>
+      <w:pPr>
+        <w:ind w:left="720" w:hanging="360"/>
+      </w:pPr>
+      <w:rPr>
+        <w:rFonts w:ascii="Symbol" w:hAnsi="Symbol" w:hint="default"/>
+      </w:rPr>
+    </w:lvl>
+    <w:lvl w:ilvl="1" w:tplc="04090003" w:tentative="1">
+      <w:start w:val="1"/>
+      <w:numFmt w:val="bullet"/>
+      <w:lvlText w:val="o"/>
+      <w:lvlJc w:val="left"/>
+      <w:pPr>
+        <w:ind w:left="1440" w:hanging="360"/>
+      </w:pPr>
+      <w:rPr>
+        <w:rFonts w:ascii="Courier New" w:hAnsi="Courier New" w:cs="Courier New" w:hint="default"/>
+      </w:rPr>
+    </w:lvl>
+    <w:lvl w:ilvl="2" w:tplc="04090005" w:tentative="1">
+      <w:start w:val="1"/>
+      <w:numFmt w:val="bullet"/>
+      <w:lvlText w:val=""/>
+      <w:lvlJc w:val="left"/>
+      <w:pPr>
+        <w:ind w:left="2160" w:hanging="360"/>
+      </w:pPr>
+      <w:rPr>
+        <w:rFonts w:ascii="Wingdings" w:hAnsi="Wingdings" w:hint="default"/>
+      </w:rPr>
+    </w:lvl>
+    <w:lvl w:ilvl="3" w:tplc="04090001" w:tentative="1">
+      <w:start w:val="1"/>
+      <w:numFmt w:val="bullet"/>
+      <w:lvlText w:val=""/>
+      <w:lvlJc w:val="left"/>
+      <w:pPr>
+        <w:ind w:left="2880" w:hanging="360"/>
+      </w:pPr>
+      <w:rPr>
+        <w:rFonts w:ascii="Symbol" w:hAnsi="Symbol" w:hint="default"/>
+      </w:rPr>
+    </w:lvl>
+    <w:lvl w:ilvl="4" w:tplc="04090003" w:tentative="1">
+      <w:start w:val="1"/>
+      <w:numFmt w:val="bullet"/>
+      <w:lvlText w:val="o"/>
+      <w:lvlJc w:val="left"/>
+      <w:pPr>
+        <w:ind w:left="3600" w:hanging="360"/>
+      </w:pPr>
+      <w:rPr>
+        <w:rFonts w:ascii="Courier New" w:hAnsi="Courier New" w:cs="Courier New" w:hint="default"/>
+      </w:rPr>
+    </w:lvl>
+    <w:lvl w:ilvl="5" w:tplc="04090005" w:tentative="1">
+      <w:start w:val="1"/>
+      <w:numFmt w:val="bullet"/>
+      <w:lvlText w:val=""/>
+      <w:lvlJc w:val="left"/>
+      <w:pPr>
+        <w:ind w:left="4320" w:hanging="360"/>
+      </w:pPr>
+      <w:rPr>
+        <w:rFonts w:ascii="Wingdings" w:hAnsi="Wingdings" w:hint="default"/>
+      </w:rPr>
+    </w:lvl>
+    <w:lvl w:ilvl="6" w:tplc="04090001" w:tentative="1">
+      <w:start w:val="1"/>
+      <w:numFmt w:val="bullet"/>
+      <w:lvlText w:val=""/>
+      <w:lvlJc w:val="left"/>
+      <w:pPr>
+        <w:ind w:left="5040" w:hanging="360"/>
+      </w:pPr>
+      <w:rPr>
+        <w:rFonts w:ascii="Symbol" w:hAnsi="Symbol" w:hint="default"/>
+      </w:rPr>
+    </w:lvl>
+    <w:lvl w:ilvl="7" w:tplc="04090003" w:tentative="1">
+      <w:start w:val="1"/>
+      <w:numFmt w:val="bullet"/>
+      <w:lvlText w:val="o"/>
+      <w:lvlJc w:val="left"/>
+      <w:pPr>
+        <w:ind w:left="5760" w:hanging="360"/>
+      </w:pPr>
+      <w:rPr>
+        <w:rFonts w:ascii="Courier New" w:hAnsi="Courier New" w:cs="Courier New" w:hint="default"/>
+      </w:rPr>
+    </w:lvl>
+    <w:lvl w:ilvl="8" w:tplc="04090005" w:tentative="1">
+      <w:start w:val="1"/>
+      <w:numFmt w:val="bullet"/>
+      <w:lvlText w:val=""/>
+      <w:lvlJc w:val="left"/>
+      <w:pPr>
+        <w:ind w:left="6480" w:hanging="360"/>
+      </w:pPr>
+      <w:rPr>
+        <w:rFonts w:ascii="Wingdings" w:hAnsi="Wingdings" w:hint="default"/>
+      </w:rPr>
+    </w:lvl>
+  </w:abstractNum>
   <w:num w:numId="1" w16cid:durableId="1173185611">
     <w:abstractNumId w:val="2"/>
   </w:num>
@@ -3657,6 +4230,9 @@
   </w:num>
   <w:num w:numId="3" w16cid:durableId="1280189446">
     <w:abstractNumId w:val="1"/>
+  </w:num>
+  <w:num w:numId="4" w16cid:durableId="126434000">
+    <w:abstractNumId w:val="3"/>
   </w:num>
 </w:numbering>
 </file>
@@ -4265,7 +4841,6 @@
   <w:style w:type="character" w:default="1" w:styleId="DefaultParagraphFont">
     <w:name w:val="Default Paragraph Font"/>
     <w:uiPriority w:val="1"/>
-    <w:semiHidden/>
     <w:unhideWhenUsed/>
   </w:style>
   <w:style w:type="table" w:default="1" w:styleId="TableNormal">
@@ -4623,6 +5198,60 @@
       <w:bCs/>
     </w:rPr>
   </w:style>
+  <w:style w:type="paragraph" w:styleId="Caption">
+    <w:name w:val="caption"/>
+    <w:basedOn w:val="Normal"/>
+    <w:next w:val="Normal"/>
+    <w:uiPriority w:val="35"/>
+    <w:unhideWhenUsed/>
+    <w:qFormat/>
+    <w:rsid w:val="00AC3E1D"/>
+    <w:pPr>
+      <w:spacing w:after="200" w:line="240" w:lineRule="auto"/>
+    </w:pPr>
+    <w:rPr>
+      <w:i/>
+      <w:iCs/>
+      <w:color w:val="44546A" w:themeColor="text2"/>
+      <w:sz w:val="18"/>
+      <w:szCs w:val="18"/>
+    </w:rPr>
+  </w:style>
+  <w:style w:type="character" w:styleId="Hyperlink">
+    <w:name w:val="Hyperlink"/>
+    <w:basedOn w:val="DefaultParagraphFont"/>
+    <w:uiPriority w:val="99"/>
+    <w:unhideWhenUsed/>
+    <w:rsid w:val="00056B44"/>
+    <w:rPr>
+      <w:color w:val="0563C1" w:themeColor="hyperlink"/>
+      <w:u w:val="single"/>
+    </w:rPr>
+  </w:style>
+  <w:style w:type="character" w:styleId="UnresolvedMention">
+    <w:name w:val="Unresolved Mention"/>
+    <w:basedOn w:val="DefaultParagraphFont"/>
+    <w:uiPriority w:val="99"/>
+    <w:semiHidden/>
+    <w:unhideWhenUsed/>
+    <w:rsid w:val="00056B44"/>
+    <w:rPr>
+      <w:color w:val="605E5C"/>
+      <w:shd w:val="clear" w:color="auto" w:fill="E1DFDD"/>
+    </w:rPr>
+  </w:style>
+  <w:style w:type="character" w:styleId="FollowedHyperlink">
+    <w:name w:val="FollowedHyperlink"/>
+    <w:basedOn w:val="DefaultParagraphFont"/>
+    <w:uiPriority w:val="99"/>
+    <w:semiHidden/>
+    <w:unhideWhenUsed/>
+    <w:rsid w:val="003D7F7C"/>
+    <w:rPr>
+      <w:color w:val="954F72" w:themeColor="followedHyperlink"/>
+      <w:u w:val="single"/>
+    </w:rPr>
+  </w:style>
 </w:styles>
 </file>
 

</xml_diff>